<commit_message>
changed procedure names, added task 4, completed task 3
</commit_message>
<xml_diff>
--- a/ada_cheat_sheet.docx
+++ b/ada_cheat_sheet.docx
@@ -1,6 +1,6 @@
 
 <file path=word/document.xml><?xml version="1.0" encoding="utf-8"?>
-<w:document xmlns:wpc="http://schemas.microsoft.com/office/word/2010/wordprocessingCanvas" xmlns:cx="http://schemas.microsoft.com/office/drawing/2014/chartex" xmlns:cx1="http://schemas.microsoft.com/office/drawing/2015/9/8/chartex" xmlns:cx2="http://schemas.microsoft.com/office/drawing/2015/10/21/chartex" xmlns:cx3="http://schemas.microsoft.com/office/drawing/2016/5/9/chartex" xmlns:cx4="http://schemas.microsoft.com/office/drawing/2016/5/10/chartex" xmlns:cx5="http://schemas.microsoft.com/office/drawing/2016/5/11/chartex" xmlns:cx6="http://schemas.microsoft.com/office/drawing/2016/5/12/chartex" xmlns:cx7="http://schemas.microsoft.com/office/drawing/2016/5/13/chartex" xmlns:cx8="http://schemas.microsoft.com/office/drawing/2016/5/14/chartex" xmlns:mc="http://schemas.openxmlformats.org/markup-compatibility/2006" xmlns:aink="http://schemas.microsoft.com/office/drawing/2016/ink" xmlns:am3d="http://schemas.microsoft.com/office/drawing/2017/model3d" xmlns:o="urn:schemas-microsoft-com:office:office" xmlns:r="http://schemas.openxmlformats.org/officeDocument/2006/relationships" xmlns:m="http://schemas.openxmlformats.org/officeDocument/2006/math" xmlns:v="urn:schemas-microsoft-com:vml" xmlns:wp14="http://schemas.microsoft.com/office/word/2010/wordprocessingDrawing" xmlns:wp="http://schemas.openxmlformats.org/drawingml/2006/wordprocessingDrawing" xmlns:w10="urn:schemas-microsoft-com:office:word" xmlns:w="http://schemas.openxmlformats.org/wordprocessingml/2006/main" xmlns:w14="http://schemas.microsoft.com/office/word/2010/wordml" xmlns:w15="http://schemas.microsoft.com/office/word/2012/wordml" xmlns:w16cex="http://schemas.microsoft.com/office/word/2018/wordml/cex" xmlns:w16cid="http://schemas.microsoft.com/office/word/2016/wordml/cid" xmlns:w16="http://schemas.microsoft.com/office/word/2018/wordml" xmlns:w16se="http://schemas.microsoft.com/office/word/2015/wordml/symex" xmlns:wpg="http://schemas.microsoft.com/office/word/2010/wordprocessingGroup" xmlns:wpi="http://schemas.microsoft.com/office/word/2010/wordprocessingInk" xmlns:wne="http://schemas.microsoft.com/office/word/2006/wordml" xmlns:wps="http://schemas.microsoft.com/office/word/2010/wordprocessingShape" mc:Ignorable="w14 w15 w16se w16cid w16 w16cex wp14">
+<w:document xmlns:wpc="http://schemas.microsoft.com/office/word/2010/wordprocessingCanvas" xmlns:cx="http://schemas.microsoft.com/office/drawing/2014/chartex" xmlns:cx1="http://schemas.microsoft.com/office/drawing/2015/9/8/chartex" xmlns:cx2="http://schemas.microsoft.com/office/drawing/2015/10/21/chartex" xmlns:cx3="http://schemas.microsoft.com/office/drawing/2016/5/9/chartex" xmlns:cx4="http://schemas.microsoft.com/office/drawing/2016/5/10/chartex" xmlns:cx5="http://schemas.microsoft.com/office/drawing/2016/5/11/chartex" xmlns:cx6="http://schemas.microsoft.com/office/drawing/2016/5/12/chartex" xmlns:cx7="http://schemas.microsoft.com/office/drawing/2016/5/13/chartex" xmlns:cx8="http://schemas.microsoft.com/office/drawing/2016/5/14/chartex" xmlns:mc="http://schemas.openxmlformats.org/markup-compatibility/2006" xmlns:aink="http://schemas.microsoft.com/office/drawing/2016/ink" xmlns:am3d="http://schemas.microsoft.com/office/drawing/2017/model3d" xmlns:o="urn:schemas-microsoft-com:office:office" xmlns:r="http://schemas.openxmlformats.org/officeDocument/2006/relationships" xmlns:m="http://schemas.openxmlformats.org/officeDocument/2006/math" xmlns:v="urn:schemas-microsoft-com:vml" xmlns:wp14="http://schemas.microsoft.com/office/word/2010/wordprocessingDrawing" xmlns:wp="http://schemas.openxmlformats.org/drawingml/2006/wordprocessingDrawing" xmlns:w10="urn:schemas-microsoft-com:office:word" xmlns:w="http://schemas.openxmlformats.org/wordprocessingml/2006/main" xmlns:w14="http://schemas.microsoft.com/office/word/2010/wordml" xmlns:w15="http://schemas.microsoft.com/office/word/2012/wordml" xmlns:w16cex="http://schemas.microsoft.com/office/word/2018/wordml/cex" xmlns:w16cid="http://schemas.microsoft.com/office/word/2016/wordml/cid" xmlns:w16="http://schemas.microsoft.com/office/word/2018/wordml" xmlns:w16sdtdh="http://schemas.microsoft.com/office/word/2020/wordml/sdtdatahash" xmlns:w16se="http://schemas.microsoft.com/office/word/2015/wordml/symex" xmlns:wpg="http://schemas.microsoft.com/office/word/2010/wordprocessingGroup" xmlns:wpi="http://schemas.microsoft.com/office/word/2010/wordprocessingInk" xmlns:wne="http://schemas.microsoft.com/office/word/2006/wordml" xmlns:wps="http://schemas.microsoft.com/office/word/2010/wordprocessingShape" mc:Ignorable="w14 w15 w16se w16cid w16 w16cex w16sdtdh wp14">
   <w:body>
     <w:p>
       <w:pPr>
@@ -188,13 +188,8 @@
               <w:ind w:left="708"/>
             </w:pPr>
             <w:r>
-              <w:t xml:space="preserve">Record / </w:t>
-            </w:r>
-            <w:proofErr w:type="gramStart"/>
-            <w:r>
-              <w:t>Struct</w:t>
-            </w:r>
-            <w:proofErr w:type="gramEnd"/>
+              <w:t>Record / Struct</w:t>
+            </w:r>
           </w:p>
           <w:p>
             <w:pPr>
@@ -249,19 +244,9 @@
             <w:r>
               <w:br/>
             </w:r>
-            <w:proofErr w:type="spellStart"/>
-            <w:r>
-              <w:t>TYPENAME’size</w:t>
-            </w:r>
-            <w:proofErr w:type="spellEnd"/>
-            <w:r>
-              <w:t xml:space="preserve"> -&gt; example: </w:t>
-            </w:r>
-            <w:proofErr w:type="spellStart"/>
-            <w:r>
-              <w:t>Integers’size</w:t>
-            </w:r>
-            <w:proofErr w:type="spellEnd"/>
+            <w:r>
+              <w:t>TYPENAME’size -&gt; example: Integers’size</w:t>
+            </w:r>
             <w:r>
               <w:br/>
             </w:r>
@@ -277,178 +262,107 @@
             </w:r>
             <w:r>
               <w:br/>
+              <w:t xml:space="preserve">    (true, false);</w:t>
+            </w:r>
+            <w:r>
+              <w:br/>
+            </w:r>
+            <w:r>
+              <w:br/>
+              <w:t xml:space="preserve">signed: </w:t>
+            </w:r>
+            <w:r>
+              <w:t>Integer</w:t>
+            </w:r>
+            <w:r>
+              <w:br/>
+              <w:t>own: type My_Int is range 1..100;</w:t>
+            </w:r>
+            <w:r>
+              <w:br/>
+            </w:r>
+            <w:r>
+              <w:t xml:space="preserve">1-maxInteger: </w:t>
+            </w:r>
+            <w:r>
+              <w:t>Positive</w:t>
+            </w:r>
+            <w:r>
+              <w:br/>
+              <w:t>0-maxInteger: Natural</w:t>
+            </w:r>
+            <w:r>
               <w:t xml:space="preserve"> </w:t>
             </w:r>
-            <w:proofErr w:type="gramStart"/>
-            <w:r>
-              <w:t xml:space="preserve">   (</w:t>
-            </w:r>
-            <w:proofErr w:type="gramEnd"/>
-            <w:r>
-              <w:t>true, false);</w:t>
-            </w:r>
-            <w:r>
-              <w:br/>
-            </w:r>
-            <w:r>
-              <w:br/>
-              <w:t xml:space="preserve">signed: </w:t>
-            </w:r>
-            <w:r>
-              <w:t>Integer</w:t>
-            </w:r>
-            <w:r>
-              <w:br/>
-              <w:t xml:space="preserve">own: type </w:t>
-            </w:r>
-            <w:proofErr w:type="spellStart"/>
-            <w:r>
-              <w:t>My_Int</w:t>
-            </w:r>
-            <w:proofErr w:type="spellEnd"/>
-            <w:r>
-              <w:t xml:space="preserve"> is range 1..100;</w:t>
-            </w:r>
-            <w:r>
-              <w:br/>
-            </w:r>
-            <w:r>
-              <w:t xml:space="preserve">1-maxInteger: </w:t>
-            </w:r>
-            <w:r>
-              <w:t>Positive</w:t>
-            </w:r>
-            <w:r>
-              <w:br/>
-              <w:t>0-maxInteger: Natural</w:t>
+            <w:r>
+              <w:br/>
+            </w:r>
+            <w:r>
+              <w:br/>
+            </w:r>
+            <w:r>
+              <w:t>type byte is mod 2**8;</w:t>
+            </w:r>
+          </w:p>
+          <w:p/>
+          <w:p>
+            <w:r>
+              <w:t xml:space="preserve">type </w:t>
+            </w:r>
+            <w:r>
+              <w:t>ex_values is digits 10 range -1.0</w:t>
+            </w:r>
+            <w:r>
+              <w:t>..1.0;</w:t>
+            </w:r>
+          </w:p>
+          <w:p/>
+          <w:p>
+            <w:r>
+              <w:t xml:space="preserve">type </w:t>
+            </w:r>
+            <w:r>
+              <w:t>ordinary_dist is delta 0.001 range 0.0..1.0; -&gt; 2^</w:t>
+            </w:r>
+            <w:r>
+              <w:t>-10</w:t>
             </w:r>
             <w:r>
               <w:t xml:space="preserve"> </w:t>
             </w:r>
-            <w:r>
-              <w:br/>
-            </w:r>
-            <w:r>
-              <w:br/>
-            </w:r>
-            <w:r>
-              <w:t>type byte is mod 2**8;</w:t>
-            </w:r>
-          </w:p>
-          <w:p/>
-          <w:p>
-            <w:r>
-              <w:t xml:space="preserve">type </w:t>
-            </w:r>
-            <w:proofErr w:type="spellStart"/>
-            <w:r>
-              <w:t>ex_values</w:t>
-            </w:r>
-            <w:proofErr w:type="spellEnd"/>
-            <w:r>
-              <w:t xml:space="preserve"> is digits 10 range -</w:t>
-            </w:r>
-            <w:proofErr w:type="gramStart"/>
-            <w:r>
-              <w:t>1.0</w:t>
-            </w:r>
-            <w:r>
-              <w:t>..</w:t>
-            </w:r>
-            <w:proofErr w:type="gramEnd"/>
-            <w:r>
-              <w:t>1.0;</w:t>
-            </w:r>
-          </w:p>
-          <w:p/>
-          <w:p>
-            <w:r>
-              <w:t xml:space="preserve">type </w:t>
-            </w:r>
-            <w:proofErr w:type="spellStart"/>
-            <w:r>
-              <w:t>ordinary_dist</w:t>
-            </w:r>
-            <w:proofErr w:type="spellEnd"/>
-            <w:r>
-              <w:t xml:space="preserve"> is delta 0.001 range </w:t>
-            </w:r>
-            <w:proofErr w:type="gramStart"/>
-            <w:r>
-              <w:t>0.0..</w:t>
-            </w:r>
-            <w:proofErr w:type="gramEnd"/>
-            <w:r>
-              <w:t>1.0; -&gt; 2^</w:t>
-            </w:r>
-            <w:r>
-              <w:t>-10</w:t>
+          </w:p>
+          <w:p>
+            <w:r>
+              <w:t xml:space="preserve">type decimal_dist is </w:t>
+            </w:r>
+            <w:r>
+              <w:t xml:space="preserve">delta 0.01 digits 9 </w:t>
+            </w:r>
+            <w:r>
+              <w:t xml:space="preserve">range </w:t>
+            </w:r>
+            <w:r>
+              <w:t>0.0</w:t>
+            </w:r>
+            <w:r>
+              <w:t xml:space="preserve">..9_999_999.99; </w:t>
+            </w:r>
+          </w:p>
+          <w:p/>
+          <w:p>
+            <w:r>
+              <w:t>type Own_String is array (1..10) of Integer</w:t>
+            </w:r>
+            <w:r>
+              <w:t>;</w:t>
+            </w:r>
+            <w:r>
+              <w:br/>
+              <w:t>type String is array(Positive range &lt;&gt;)</w:t>
             </w:r>
             <w:r>
               <w:t xml:space="preserve"> </w:t>
             </w:r>
-          </w:p>
-          <w:p>
-            <w:r>
-              <w:t xml:space="preserve">type </w:t>
-            </w:r>
-            <w:proofErr w:type="spellStart"/>
-            <w:r>
-              <w:t>decimal_dist</w:t>
-            </w:r>
-            <w:proofErr w:type="spellEnd"/>
-            <w:r>
-              <w:t xml:space="preserve"> is </w:t>
-            </w:r>
-            <w:r>
-              <w:t xml:space="preserve">delta 0.01 digits 9 </w:t>
-            </w:r>
-            <w:r>
-              <w:t xml:space="preserve">range </w:t>
-            </w:r>
-            <w:proofErr w:type="gramStart"/>
-            <w:r>
-              <w:t>0.0</w:t>
-            </w:r>
-            <w:r>
-              <w:t>..</w:t>
-            </w:r>
-            <w:proofErr w:type="gramEnd"/>
-            <w:r>
-              <w:t xml:space="preserve">9_999_999.99; </w:t>
-            </w:r>
-          </w:p>
-          <w:p/>
-          <w:p>
-            <w:r>
-              <w:t xml:space="preserve">type </w:t>
-            </w:r>
-            <w:proofErr w:type="spellStart"/>
-            <w:r>
-              <w:t>Own_String</w:t>
-            </w:r>
-            <w:proofErr w:type="spellEnd"/>
-            <w:r>
-              <w:t xml:space="preserve"> is array (</w:t>
-            </w:r>
-            <w:proofErr w:type="gramStart"/>
-            <w:r>
-              <w:t>1..</w:t>
-            </w:r>
-            <w:proofErr w:type="gramEnd"/>
-            <w:r>
-              <w:t>10) of Integer</w:t>
-            </w:r>
-            <w:r>
-              <w:t>;</w:t>
-            </w:r>
-            <w:r>
-              <w:br/>
-              <w:t>type String is array(Positive range &lt;&gt;)</w:t>
-            </w:r>
-            <w:r>
-              <w:t xml:space="preserve"> </w:t>
-            </w:r>
             <w:r>
               <w:t>of Character;</w:t>
             </w:r>
@@ -469,30 +383,14 @@
             </w:r>
             <w:r>
               <w:br/>
-              <w:t xml:space="preserve">type </w:t>
-            </w:r>
-            <w:proofErr w:type="spellStart"/>
-            <w:r>
-              <w:t>Inventory_Item</w:t>
-            </w:r>
-            <w:proofErr w:type="spellEnd"/>
-            <w:r>
-              <w:t xml:space="preserve"> is record</w:t>
-            </w:r>
-            <w:r>
-              <w:br/>
-              <w:t xml:space="preserve">       </w:t>
-            </w:r>
-            <w:proofErr w:type="spellStart"/>
-            <w:r>
-              <w:t>UPC_</w:t>
-            </w:r>
-            <w:r>
-              <w:t>Code</w:t>
-            </w:r>
-            <w:proofErr w:type="spellEnd"/>
-            <w:r>
-              <w:t xml:space="preserve">    :  String(1..20);</w:t>
+              <w:t>type Inventory_Item is record</w:t>
+            </w:r>
+            <w:r>
+              <w:br/>
+              <w:t xml:space="preserve">       UPC_</w:t>
+            </w:r>
+            <w:r>
+              <w:t>Code    :  String(1..20);</w:t>
             </w:r>
             <w:r>
               <w:br/>
@@ -521,15 +419,7 @@
             </w:r>
             <w:r>
               <w:br/>
-              <w:t xml:space="preserve">    </w:t>
-            </w:r>
-            <w:proofErr w:type="gramStart"/>
-            <w:r>
-              <w:t>Name :</w:t>
-            </w:r>
-            <w:proofErr w:type="gramEnd"/>
-            <w:r>
-              <w:t xml:space="preserve"> String(1..20);</w:t>
+              <w:t xml:space="preserve">    Name : String(1..20);</w:t>
             </w:r>
           </w:p>
           <w:p>
@@ -544,13 +434,8 @@
               <w:br/>
               <w:t xml:space="preserve">      </w:t>
             </w:r>
-            <w:proofErr w:type="gramStart"/>
-            <w:r>
-              <w:t>Id :</w:t>
-            </w:r>
-            <w:proofErr w:type="gramEnd"/>
-            <w:r>
-              <w:t xml:space="preserve"> Integer;</w:t>
+            <w:r>
+              <w:t>Id : Integer;</w:t>
             </w:r>
           </w:p>
           <w:p>
@@ -566,29 +451,8 @@
               <w:t>subtype Ra</w:t>
             </w:r>
             <w:r>
-              <w:t xml:space="preserve">inbow is </w:t>
-            </w:r>
-            <w:proofErr w:type="spellStart"/>
-            <w:r>
-              <w:t>Color</w:t>
-            </w:r>
-            <w:proofErr w:type="spellEnd"/>
-            <w:r>
-              <w:t xml:space="preserve"> range Red </w:t>
-            </w:r>
-            <w:proofErr w:type="gramStart"/>
-            <w:r>
-              <w:t xml:space="preserve"> ..</w:t>
-            </w:r>
-            <w:proofErr w:type="gramEnd"/>
-            <w:r>
-              <w:t xml:space="preserve">  </w:t>
-            </w:r>
-            <w:proofErr w:type="gramStart"/>
-            <w:r>
-              <w:t>Blue;</w:t>
-            </w:r>
-            <w:proofErr w:type="gramEnd"/>
+              <w:t>inbow is Color range Red  ..  Blue;</w:t>
+            </w:r>
           </w:p>
           <w:p/>
         </w:tc>
@@ -690,15 +554,7 @@
           <w:p>
             <w:r>
               <w:lastRenderedPageBreak/>
-              <w:t xml:space="preserve">type Rankings is new Integer range </w:t>
-            </w:r>
-            <w:proofErr w:type="gramStart"/>
-            <w:r>
-              <w:t>1..</w:t>
-            </w:r>
-            <w:proofErr w:type="gramEnd"/>
-            <w:r>
-              <w:t>10;</w:t>
+              <w:t>type Rankings is new Integer range 1..10;</w:t>
             </w:r>
           </w:p>
           <w:p/>
@@ -711,35 +567,14 @@
               </w:numPr>
             </w:pPr>
             <w:r>
-              <w:t xml:space="preserve">see </w:t>
-            </w:r>
-            <w:proofErr w:type="gramStart"/>
-            <w:r>
-              <w:t>subtypes</w:t>
-            </w:r>
-            <w:proofErr w:type="gramEnd"/>
+              <w:t>see subtypes</w:t>
+            </w:r>
           </w:p>
           <w:p/>
           <w:p>
             <w:r>
               <w:lastRenderedPageBreak/>
-              <w:t xml:space="preserve">for </w:t>
-            </w:r>
-            <w:proofErr w:type="spellStart"/>
-            <w:r>
-              <w:t>Num</w:t>
-            </w:r>
-            <w:proofErr w:type="spellEnd"/>
-            <w:r>
-              <w:t xml:space="preserve"> in </w:t>
-            </w:r>
-            <w:proofErr w:type="gramStart"/>
-            <w:r>
-              <w:t>1..</w:t>
-            </w:r>
-            <w:proofErr w:type="gramEnd"/>
-            <w:r>
-              <w:t>10 loop</w:t>
+              <w:t>for Num in 1..10 loop</w:t>
             </w:r>
             <w:r>
               <w:br/>
@@ -751,39 +586,20 @@
             </w:r>
           </w:p>
           <w:p>
-            <w:proofErr w:type="spellStart"/>
             <w:r>
               <w:t>Days’First</w:t>
             </w:r>
-            <w:proofErr w:type="spellEnd"/>
-          </w:p>
-          <w:p>
-            <w:proofErr w:type="spellStart"/>
+          </w:p>
+          <w:p>
             <w:r>
               <w:t>Days’Last</w:t>
             </w:r>
-            <w:proofErr w:type="spellEnd"/>
-            <w:r>
-              <w:br/>
-            </w:r>
-            <w:proofErr w:type="spellStart"/>
-            <w:r>
-              <w:t>Voltages’Range</w:t>
-            </w:r>
-            <w:proofErr w:type="spellEnd"/>
-            <w:r>
-              <w:t xml:space="preserve"> == </w:t>
-            </w:r>
-            <w:proofErr w:type="gramStart"/>
-            <w:r>
-              <w:t>Voltages’First..</w:t>
-            </w:r>
-            <w:proofErr w:type="spellStart"/>
-            <w:proofErr w:type="gramEnd"/>
-            <w:r>
-              <w:t>Voltages’Last</w:t>
-            </w:r>
-            <w:proofErr w:type="spellEnd"/>
+            <w:r>
+              <w:br/>
+            </w:r>
+            <w:r>
+              <w:t>Voltages’Range == Voltages’First..Voltages’Last</w:t>
+            </w:r>
           </w:p>
         </w:tc>
       </w:tr>
@@ -827,11 +643,9 @@
             <w:r>
               <w:br/>
             </w:r>
-            <w:proofErr w:type="spellStart"/>
             <w:r>
               <w:t>NonEquality</w:t>
             </w:r>
-            <w:proofErr w:type="spellEnd"/>
           </w:p>
           <w:p>
             <w:pPr>
@@ -859,11 +673,9 @@
             <w:pPr>
               <w:ind w:left="708"/>
             </w:pPr>
-            <w:proofErr w:type="spellStart"/>
             <w:r>
               <w:t>AbsoluteValue</w:t>
             </w:r>
-            <w:proofErr w:type="spellEnd"/>
             <w:r>
               <w:br/>
               <w:t>Exponentiation</w:t>
@@ -888,13 +700,8 @@
               <w:ind w:left="708"/>
             </w:pPr>
             <w:r>
-              <w:t xml:space="preserve">String </w:t>
-            </w:r>
-            <w:proofErr w:type="spellStart"/>
-            <w:r>
-              <w:t>Concatination</w:t>
-            </w:r>
-            <w:proofErr w:type="spellEnd"/>
+              <w:t>String Concatination</w:t>
+            </w:r>
           </w:p>
         </w:tc>
         <w:tc>
@@ -947,23 +754,7 @@
           </w:p>
           <w:p>
             <w:r>
-              <w:t xml:space="preserve">and (same: </w:t>
-            </w:r>
-            <w:proofErr w:type="gramStart"/>
-            <w:r>
-              <w:t>or,</w:t>
-            </w:r>
-            <w:proofErr w:type="gramEnd"/>
-            <w:r>
-              <w:t xml:space="preserve"> </w:t>
-            </w:r>
-            <w:proofErr w:type="spellStart"/>
-            <w:r>
-              <w:t>xor</w:t>
-            </w:r>
-            <w:proofErr w:type="spellEnd"/>
-            <w:r>
-              <w:t>, not)</w:t>
+              <w:t>and (same: or, xor, not)</w:t>
             </w:r>
           </w:p>
           <w:p>
@@ -1102,19 +893,8 @@
                 <w:szCs w:val="20"/>
                 <w:lang w:eastAsia="de-DE"/>
               </w:rPr>
-              <w:t xml:space="preserve">type T is tagged </w:t>
-            </w:r>
-            <w:proofErr w:type="gramStart"/>
-            <w:r>
-              <w:rPr>
-                <w:rFonts w:ascii="Courier New" w:eastAsia="Times New Roman" w:hAnsi="Courier New" w:cs="Courier New"/>
-                <w:sz w:val="20"/>
-                <w:szCs w:val="20"/>
-                <w:lang w:eastAsia="de-DE"/>
-              </w:rPr>
-              <w:t>record</w:t>
-            </w:r>
-            <w:proofErr w:type="gramEnd"/>
+              <w:t>type T is tagged record</w:t>
+            </w:r>
           </w:p>
           <w:p>
             <w:pPr>
@@ -1150,9 +930,8 @@
                 <w:szCs w:val="20"/>
                 <w:lang w:eastAsia="de-DE"/>
               </w:rPr>
-              <w:t xml:space="preserve">   </w:t>
-            </w:r>
-            <w:proofErr w:type="gramStart"/>
+              <w:t xml:space="preserve">   F : Integer := </w:t>
+            </w:r>
             <w:r>
               <w:rPr>
                 <w:rFonts w:ascii="Courier New" w:eastAsia="Times New Roman" w:hAnsi="Courier New" w:cs="Courier New"/>
@@ -1160,29 +939,8 @@
                 <w:szCs w:val="20"/>
                 <w:lang w:eastAsia="de-DE"/>
               </w:rPr>
-              <w:t>F :</w:t>
-            </w:r>
-            <w:proofErr w:type="gramEnd"/>
-            <w:r>
-              <w:rPr>
-                <w:rFonts w:ascii="Courier New" w:eastAsia="Times New Roman" w:hAnsi="Courier New" w:cs="Courier New"/>
-                <w:sz w:val="20"/>
-                <w:szCs w:val="20"/>
-                <w:lang w:eastAsia="de-DE"/>
-              </w:rPr>
-              <w:t xml:space="preserve"> Integer := </w:t>
-            </w:r>
-            <w:proofErr w:type="spellStart"/>
-            <w:r>
-              <w:rPr>
-                <w:rFonts w:ascii="Courier New" w:eastAsia="Times New Roman" w:hAnsi="Courier New" w:cs="Courier New"/>
-                <w:sz w:val="20"/>
-                <w:szCs w:val="20"/>
-                <w:lang w:eastAsia="de-DE"/>
-              </w:rPr>
               <w:t>init_function</w:t>
             </w:r>
-            <w:proofErr w:type="spellEnd"/>
             <w:r>
               <w:rPr>
                 <w:rFonts w:ascii="Courier New" w:eastAsia="Times New Roman" w:hAnsi="Courier New" w:cs="Courier New"/>
@@ -1227,19 +985,8 @@
                 <w:szCs w:val="20"/>
                 <w:lang w:eastAsia="de-DE"/>
               </w:rPr>
-              <w:t xml:space="preserve">end </w:t>
-            </w:r>
-            <w:proofErr w:type="gramStart"/>
-            <w:r>
-              <w:rPr>
-                <w:rFonts w:ascii="Courier New" w:eastAsia="Times New Roman" w:hAnsi="Courier New" w:cs="Courier New"/>
-                <w:sz w:val="20"/>
-                <w:szCs w:val="20"/>
-                <w:lang w:eastAsia="de-DE"/>
-              </w:rPr>
-              <w:t>record;</w:t>
-            </w:r>
-            <w:proofErr w:type="gramEnd"/>
+              <w:t>end record;</w:t>
+            </w:r>
           </w:p>
           <w:p>
             <w:pPr>
@@ -1305,7 +1052,6 @@
               </w:rPr>
               <w:t xml:space="preserve">function </w:t>
             </w:r>
-            <w:proofErr w:type="spellStart"/>
             <w:r>
               <w:rPr>
                 <w:rFonts w:ascii="Courier New" w:eastAsia="Times New Roman" w:hAnsi="Courier New" w:cs="Courier New"/>
@@ -1315,7 +1061,6 @@
               </w:rPr>
               <w:t>init_function</w:t>
             </w:r>
-            <w:proofErr w:type="spellEnd"/>
             <w:r>
               <w:rPr>
                 <w:rFonts w:ascii="Courier New" w:eastAsia="Times New Roman" w:hAnsi="Courier New" w:cs="Courier New"/>
@@ -1323,19 +1068,8 @@
                 <w:szCs w:val="20"/>
                 <w:lang w:eastAsia="de-DE"/>
               </w:rPr>
-              <w:t xml:space="preserve"> return Integer </w:t>
-            </w:r>
-            <w:proofErr w:type="gramStart"/>
-            <w:r>
-              <w:rPr>
-                <w:rFonts w:ascii="Courier New" w:eastAsia="Times New Roman" w:hAnsi="Courier New" w:cs="Courier New"/>
-                <w:sz w:val="20"/>
-                <w:szCs w:val="20"/>
-                <w:lang w:eastAsia="de-DE"/>
-              </w:rPr>
-              <w:t>is</w:t>
-            </w:r>
-            <w:proofErr w:type="gramEnd"/>
+              <w:t xml:space="preserve"> return Integer is</w:t>
+            </w:r>
           </w:p>
           <w:p>
             <w:pPr>
@@ -1408,39 +1142,8 @@
                 <w:szCs w:val="20"/>
                 <w:lang w:eastAsia="de-DE"/>
               </w:rPr>
-              <w:t xml:space="preserve">   </w:t>
-            </w:r>
-            <w:proofErr w:type="spellStart"/>
-            <w:r>
-              <w:rPr>
-                <w:rFonts w:ascii="Courier New" w:eastAsia="Times New Roman" w:hAnsi="Courier New" w:cs="Courier New"/>
-                <w:sz w:val="20"/>
-                <w:szCs w:val="20"/>
-                <w:lang w:eastAsia="de-DE"/>
-              </w:rPr>
-              <w:t>Put_Line</w:t>
-            </w:r>
-            <w:proofErr w:type="spellEnd"/>
-            <w:r>
-              <w:rPr>
-                <w:rFonts w:ascii="Courier New" w:eastAsia="Times New Roman" w:hAnsi="Courier New" w:cs="Courier New"/>
-                <w:sz w:val="20"/>
-                <w:szCs w:val="20"/>
-                <w:lang w:eastAsia="de-DE"/>
-              </w:rPr>
-              <w:t xml:space="preserve"> ("Compute"</w:t>
-            </w:r>
-            <w:proofErr w:type="gramStart"/>
-            <w:r>
-              <w:rPr>
-                <w:rFonts w:ascii="Courier New" w:eastAsia="Times New Roman" w:hAnsi="Courier New" w:cs="Courier New"/>
-                <w:sz w:val="20"/>
-                <w:szCs w:val="20"/>
-                <w:lang w:eastAsia="de-DE"/>
-              </w:rPr>
-              <w:t>);</w:t>
-            </w:r>
-            <w:proofErr w:type="gramEnd"/>
+              <w:t xml:space="preserve">   Put_Line ("Compute");</w:t>
+            </w:r>
           </w:p>
           <w:p>
             <w:pPr>
@@ -1476,19 +1179,8 @@
                 <w:szCs w:val="20"/>
                 <w:lang w:eastAsia="de-DE"/>
               </w:rPr>
-              <w:t xml:space="preserve">   return </w:t>
-            </w:r>
-            <w:proofErr w:type="gramStart"/>
-            <w:r>
-              <w:rPr>
-                <w:rFonts w:ascii="Courier New" w:eastAsia="Times New Roman" w:hAnsi="Courier New" w:cs="Courier New"/>
-                <w:sz w:val="20"/>
-                <w:szCs w:val="20"/>
-                <w:lang w:eastAsia="de-DE"/>
-              </w:rPr>
-              <w:t>0;</w:t>
-            </w:r>
-            <w:proofErr w:type="gramEnd"/>
+              <w:t xml:space="preserve">   return 0;</w:t>
+            </w:r>
           </w:p>
           <w:p>
             <w:pPr>
@@ -1526,7 +1218,6 @@
               </w:rPr>
               <w:t xml:space="preserve">end </w:t>
             </w:r>
-            <w:proofErr w:type="spellStart"/>
             <w:r>
               <w:rPr>
                 <w:rFonts w:ascii="Courier New" w:eastAsia="Times New Roman" w:hAnsi="Courier New" w:cs="Courier New"/>
@@ -1534,9 +1225,8 @@
                 <w:szCs w:val="20"/>
                 <w:lang w:eastAsia="de-DE"/>
               </w:rPr>
-              <w:t>init_</w:t>
-            </w:r>
-            <w:proofErr w:type="gramStart"/>
+              <w:t>init_function</w:t>
+            </w:r>
             <w:r>
               <w:rPr>
                 <w:rFonts w:ascii="Courier New" w:eastAsia="Times New Roman" w:hAnsi="Courier New" w:cs="Courier New"/>
@@ -1544,19 +1234,8 @@
                 <w:szCs w:val="20"/>
                 <w:lang w:eastAsia="de-DE"/>
               </w:rPr>
-              <w:t>function</w:t>
-            </w:r>
-            <w:proofErr w:type="spellEnd"/>
-            <w:r>
-              <w:rPr>
-                <w:rFonts w:ascii="Courier New" w:eastAsia="Times New Roman" w:hAnsi="Courier New" w:cs="Courier New"/>
-                <w:sz w:val="20"/>
-                <w:szCs w:val="20"/>
-                <w:lang w:eastAsia="de-DE"/>
-              </w:rPr>
               <w:t>;</w:t>
             </w:r>
-            <w:proofErr w:type="gramEnd"/>
           </w:p>
           <w:p>
             <w:pPr>
@@ -1620,27 +1299,7 @@
                 <w:szCs w:val="20"/>
                 <w:lang w:eastAsia="de-DE"/>
               </w:rPr>
-              <w:t>V</w:t>
-            </w:r>
-            <w:proofErr w:type="gramStart"/>
-            <w:r>
-              <w:rPr>
-                <w:rFonts w:ascii="Courier New" w:eastAsia="Times New Roman" w:hAnsi="Courier New" w:cs="Courier New"/>
-                <w:sz w:val="20"/>
-                <w:szCs w:val="20"/>
-                <w:lang w:eastAsia="de-DE"/>
-              </w:rPr>
-              <w:t>1 :</w:t>
-            </w:r>
-            <w:proofErr w:type="gramEnd"/>
-            <w:r>
-              <w:rPr>
-                <w:rFonts w:ascii="Courier New" w:eastAsia="Times New Roman" w:hAnsi="Courier New" w:cs="Courier New"/>
-                <w:sz w:val="20"/>
-                <w:szCs w:val="20"/>
-                <w:lang w:eastAsia="de-DE"/>
-              </w:rPr>
-              <w:t xml:space="preserve"> T;</w:t>
+              <w:t>V1 : T;</w:t>
             </w:r>
           </w:p>
           <w:p>
@@ -1677,27 +1336,7 @@
                 <w:szCs w:val="20"/>
                 <w:lang w:val="de-DE" w:eastAsia="de-DE"/>
               </w:rPr>
-              <w:t>V</w:t>
-            </w:r>
-            <w:proofErr w:type="gramStart"/>
-            <w:r>
-              <w:rPr>
-                <w:rFonts w:ascii="Courier New" w:eastAsia="Times New Roman" w:hAnsi="Courier New" w:cs="Courier New"/>
-                <w:sz w:val="20"/>
-                <w:szCs w:val="20"/>
-                <w:lang w:val="de-DE" w:eastAsia="de-DE"/>
-              </w:rPr>
-              <w:t>2 :</w:t>
-            </w:r>
-            <w:proofErr w:type="gramEnd"/>
-            <w:r>
-              <w:rPr>
-                <w:rFonts w:ascii="Courier New" w:eastAsia="Times New Roman" w:hAnsi="Courier New" w:cs="Courier New"/>
-                <w:sz w:val="20"/>
-                <w:szCs w:val="20"/>
-                <w:lang w:val="de-DE" w:eastAsia="de-DE"/>
-              </w:rPr>
-              <w:t xml:space="preserve"> T := (F =&gt; 0);</w:t>
+              <w:t>V2 : T := (F =&gt; 0);</w:t>
             </w:r>
           </w:p>
           <w:p>
@@ -1787,8 +1426,6 @@
               </w:rPr>
               <w:t xml:space="preserve"> </w:t>
             </w:r>
-            <w:proofErr w:type="spellStart"/>
-            <w:proofErr w:type="gramStart"/>
             <w:r>
               <w:rPr>
                 <w:rStyle w:val="n"/>
@@ -1829,8 +1466,6 @@
               </w:rPr>
               <w:t>Controlled</w:t>
             </w:r>
-            <w:proofErr w:type="spellEnd"/>
-            <w:proofErr w:type="gramEnd"/>
             <w:r>
               <w:rPr>
                 <w:lang w:val="en-GB"/>
@@ -1871,7 +1506,6 @@
               </w:rPr>
               <w:t xml:space="preserve">   </w:t>
             </w:r>
-            <w:proofErr w:type="gramStart"/>
             <w:r>
               <w:rPr>
                 <w:rStyle w:val="n"/>
@@ -1892,7 +1526,6 @@
               </w:rPr>
               <w:t>:</w:t>
             </w:r>
-            <w:proofErr w:type="gramEnd"/>
             <w:r>
               <w:rPr>
                 <w:lang w:val="en-GB"/>
@@ -1926,403 +1559,354 @@
                 <w:rStyle w:val="kr"/>
                 <w:lang w:val="en-GB"/>
               </w:rPr>
-              <w:t xml:space="preserve">end </w:t>
-            </w:r>
-            <w:proofErr w:type="gramStart"/>
+              <w:t>end record</w:t>
+            </w:r>
+            <w:r>
+              <w:rPr>
+                <w:rStyle w:val="p"/>
+                <w:lang w:val="en-GB"/>
+              </w:rPr>
+              <w:t>;</w:t>
+            </w:r>
+          </w:p>
+          <w:p>
+            <w:pPr>
+              <w:pStyle w:val="HTMLVorformatiert"/>
+              <w:rPr>
+                <w:lang w:val="en-GB"/>
+              </w:rPr>
+            </w:pPr>
+          </w:p>
+          <w:p>
+            <w:pPr>
+              <w:pStyle w:val="HTMLVorformatiert"/>
+              <w:rPr>
+                <w:lang w:val="en-GB"/>
+              </w:rPr>
+            </w:pPr>
+            <w:r>
+              <w:rPr>
+                <w:rStyle w:val="kd"/>
+                <w:lang w:val="en-GB"/>
+              </w:rPr>
+              <w:t>procedure</w:t>
+            </w:r>
+            <w:r>
+              <w:rPr>
+                <w:lang w:val="en-GB"/>
+              </w:rPr>
+              <w:t xml:space="preserve"> </w:t>
+            </w:r>
+            <w:r>
+              <w:rPr>
+                <w:rStyle w:val="nf"/>
+                <w:lang w:val="en-GB"/>
+              </w:rPr>
+              <w:t>Initialize</w:t>
+            </w:r>
+            <w:r>
+              <w:rPr>
+                <w:lang w:val="en-GB"/>
+              </w:rPr>
+              <w:t xml:space="preserve"> </w:t>
+            </w:r>
+            <w:r>
+              <w:rPr>
+                <w:rStyle w:val="p"/>
+                <w:lang w:val="en-GB"/>
+              </w:rPr>
+              <w:t>(</w:t>
+            </w:r>
+            <w:r>
+              <w:rPr>
+                <w:rStyle w:val="nv"/>
+                <w:lang w:val="en-GB"/>
+              </w:rPr>
+              <w:t>Self</w:t>
+            </w:r>
+            <w:r>
+              <w:rPr>
+                <w:lang w:val="en-GB"/>
+              </w:rPr>
+              <w:t xml:space="preserve"> </w:t>
+            </w:r>
+            <w:r>
+              <w:rPr>
+                <w:rStyle w:val="p"/>
+                <w:lang w:val="en-GB"/>
+              </w:rPr>
+              <w:t xml:space="preserve">: </w:t>
+            </w:r>
+            <w:r>
+              <w:rPr>
+                <w:rStyle w:val="nv"/>
+                <w:lang w:val="en-GB"/>
+              </w:rPr>
+              <w:t>in</w:t>
+            </w:r>
+            <w:r>
+              <w:rPr>
+                <w:lang w:val="en-GB"/>
+              </w:rPr>
+              <w:t xml:space="preserve"> </w:t>
+            </w:r>
+            <w:r>
+              <w:rPr>
+                <w:rStyle w:val="nv"/>
+                <w:lang w:val="en-GB"/>
+              </w:rPr>
+              <w:t>out</w:t>
+            </w:r>
+            <w:r>
+              <w:rPr>
+                <w:lang w:val="en-GB"/>
+              </w:rPr>
+              <w:t xml:space="preserve"> </w:t>
+            </w:r>
+            <w:r>
+              <w:rPr>
+                <w:rStyle w:val="nv"/>
+                <w:lang w:val="en-GB"/>
+              </w:rPr>
+              <w:t>T</w:t>
+            </w:r>
+            <w:r>
+              <w:rPr>
+                <w:rStyle w:val="p"/>
+                <w:lang w:val="en-GB"/>
+              </w:rPr>
+              <w:t>)</w:t>
+            </w:r>
+            <w:r>
+              <w:rPr>
+                <w:lang w:val="en-GB"/>
+              </w:rPr>
+              <w:t xml:space="preserve"> </w:t>
+            </w:r>
             <w:r>
               <w:rPr>
                 <w:rStyle w:val="kr"/>
                 <w:lang w:val="en-GB"/>
               </w:rPr>
-              <w:t>record</w:t>
+              <w:t>is</w:t>
+            </w:r>
+          </w:p>
+          <w:p>
+            <w:pPr>
+              <w:pStyle w:val="HTMLVorformatiert"/>
+              <w:rPr>
+                <w:lang w:val="en-GB"/>
+              </w:rPr>
+            </w:pPr>
+            <w:r>
+              <w:rPr>
+                <w:rStyle w:val="kr"/>
+                <w:lang w:val="en-GB"/>
+              </w:rPr>
+              <w:t>begin</w:t>
+            </w:r>
+          </w:p>
+          <w:p>
+            <w:pPr>
+              <w:pStyle w:val="HTMLVorformatiert"/>
+              <w:rPr>
+                <w:lang w:val="en-GB"/>
+              </w:rPr>
+            </w:pPr>
+            <w:r>
+              <w:rPr>
+                <w:lang w:val="en-GB"/>
+              </w:rPr>
+              <w:t xml:space="preserve">   </w:t>
+            </w:r>
+            <w:r>
+              <w:rPr>
+                <w:rStyle w:val="n"/>
+                <w:lang w:val="en-GB"/>
+              </w:rPr>
+              <w:t>Put_Line</w:t>
+            </w:r>
+            <w:r>
+              <w:rPr>
+                <w:lang w:val="en-GB"/>
+              </w:rPr>
+              <w:t xml:space="preserve"> </w:t>
             </w:r>
             <w:r>
               <w:rPr>
                 <w:rStyle w:val="p"/>
                 <w:lang w:val="en-GB"/>
               </w:rPr>
+              <w:t>(</w:t>
+            </w:r>
+            <w:r>
+              <w:rPr>
+                <w:rStyle w:val="s"/>
+                <w:lang w:val="en-GB"/>
+              </w:rPr>
+              <w:t>"Compute"</w:t>
+            </w:r>
+            <w:r>
+              <w:rPr>
+                <w:rStyle w:val="p"/>
+                <w:lang w:val="en-GB"/>
+              </w:rPr>
+              <w:t>);</w:t>
+            </w:r>
+          </w:p>
+          <w:p>
+            <w:pPr>
+              <w:pStyle w:val="HTMLVorformatiert"/>
+              <w:rPr>
+                <w:lang w:val="en-GB"/>
+              </w:rPr>
+            </w:pPr>
+            <w:r>
+              <w:rPr>
+                <w:lang w:val="en-GB"/>
+              </w:rPr>
+              <w:t xml:space="preserve">   </w:t>
+            </w:r>
+            <w:r>
+              <w:rPr>
+                <w:rStyle w:val="n"/>
+                <w:lang w:val="en-GB"/>
+              </w:rPr>
+              <w:t>Self</w:t>
+            </w:r>
+            <w:r>
+              <w:rPr>
+                <w:rStyle w:val="p"/>
+                <w:lang w:val="en-GB"/>
+              </w:rPr>
+              <w:t>.</w:t>
+            </w:r>
+            <w:r>
+              <w:rPr>
+                <w:rStyle w:val="n"/>
+                <w:lang w:val="en-GB"/>
+              </w:rPr>
+              <w:t>F</w:t>
+            </w:r>
+            <w:r>
+              <w:rPr>
+                <w:lang w:val="en-GB"/>
+              </w:rPr>
+              <w:t xml:space="preserve"> </w:t>
+            </w:r>
+            <w:r>
+              <w:rPr>
+                <w:rStyle w:val="p"/>
+                <w:lang w:val="en-GB"/>
+              </w:rPr>
+              <w:t>:=</w:t>
+            </w:r>
+            <w:r>
+              <w:rPr>
+                <w:lang w:val="en-GB"/>
+              </w:rPr>
+              <w:t xml:space="preserve"> </w:t>
+            </w:r>
+            <w:r>
+              <w:rPr>
+                <w:rStyle w:val="mi"/>
+                <w:lang w:val="en-GB"/>
+              </w:rPr>
+              <w:t>0</w:t>
+            </w:r>
+            <w:r>
+              <w:rPr>
+                <w:rStyle w:val="p"/>
+                <w:lang w:val="en-GB"/>
+              </w:rPr>
               <w:t>;</w:t>
             </w:r>
-            <w:proofErr w:type="gramEnd"/>
           </w:p>
           <w:p>
             <w:pPr>
               <w:pStyle w:val="HTMLVorformatiert"/>
-              <w:rPr>
-                <w:lang w:val="en-GB"/>
-              </w:rPr>
-            </w:pPr>
+            </w:pPr>
+            <w:r>
+              <w:rPr>
+                <w:rStyle w:val="kr"/>
+              </w:rPr>
+              <w:t>end</w:t>
+            </w:r>
+            <w:r>
+              <w:t xml:space="preserve"> </w:t>
+            </w:r>
+            <w:r>
+              <w:rPr>
+                <w:rStyle w:val="nf"/>
+              </w:rPr>
+              <w:t>Initialize</w:t>
+            </w:r>
+            <w:r>
+              <w:rPr>
+                <w:rStyle w:val="p"/>
+              </w:rPr>
+              <w:t>;</w:t>
+            </w:r>
           </w:p>
           <w:p>
             <w:pPr>
               <w:pStyle w:val="HTMLVorformatiert"/>
-              <w:rPr>
-                <w:lang w:val="en-GB"/>
-              </w:rPr>
-            </w:pPr>
-            <w:r>
-              <w:rPr>
-                <w:rStyle w:val="kd"/>
-                <w:lang w:val="en-GB"/>
-              </w:rPr>
-              <w:t>procedure</w:t>
-            </w:r>
-            <w:r>
-              <w:rPr>
-                <w:lang w:val="en-GB"/>
-              </w:rPr>
+            </w:pPr>
+          </w:p>
+          <w:p>
+            <w:pPr>
+              <w:pStyle w:val="HTMLVorformatiert"/>
+            </w:pPr>
+            <w:r>
+              <w:rPr>
+                <w:rStyle w:val="n"/>
+              </w:rPr>
+              <w:t>V1</w:t>
+            </w:r>
+            <w:r>
               <w:t xml:space="preserve"> </w:t>
             </w:r>
             <w:r>
               <w:rPr>
-                <w:rStyle w:val="nf"/>
-                <w:lang w:val="en-GB"/>
-              </w:rPr>
-              <w:t>Initialize</w:t>
-            </w:r>
-            <w:r>
-              <w:rPr>
-                <w:lang w:val="en-GB"/>
-              </w:rPr>
+                <w:rStyle w:val="p"/>
+              </w:rPr>
+              <w:t>:</w:t>
+            </w:r>
+            <w:r>
               <w:t xml:space="preserve"> </w:t>
             </w:r>
             <w:r>
               <w:rPr>
+                <w:rStyle w:val="n"/>
+              </w:rPr>
+              <w:t>T</w:t>
+            </w:r>
+            <w:r>
+              <w:rPr>
                 <w:rStyle w:val="p"/>
-                <w:lang w:val="en-GB"/>
-              </w:rPr>
-              <w:t>(</w:t>
-            </w:r>
-            <w:proofErr w:type="gramStart"/>
-            <w:r>
-              <w:rPr>
-                <w:rStyle w:val="nv"/>
-                <w:lang w:val="en-GB"/>
-              </w:rPr>
-              <w:t>Self</w:t>
-            </w:r>
-            <w:r>
-              <w:rPr>
-                <w:lang w:val="en-GB"/>
-              </w:rPr>
+              </w:rPr>
+              <w:t>;</w:t>
+            </w:r>
+          </w:p>
+          <w:p>
+            <w:pPr>
+              <w:pStyle w:val="HTMLVorformatiert"/>
+            </w:pPr>
+            <w:r>
+              <w:rPr>
+                <w:rStyle w:val="n"/>
+              </w:rPr>
+              <w:t>V2</w:t>
+            </w:r>
+            <w:r>
               <w:t xml:space="preserve"> </w:t>
             </w:r>
             <w:r>
               <w:rPr>
                 <w:rStyle w:val="p"/>
-                <w:lang w:val="en-GB"/>
               </w:rPr>
               <w:t>:</w:t>
             </w:r>
-            <w:proofErr w:type="gramEnd"/>
-            <w:r>
-              <w:rPr>
-                <w:rStyle w:val="p"/>
-                <w:lang w:val="en-GB"/>
-              </w:rPr>
-              <w:t xml:space="preserve"> </w:t>
-            </w:r>
-            <w:r>
-              <w:rPr>
-                <w:rStyle w:val="nv"/>
-                <w:lang w:val="en-GB"/>
-              </w:rPr>
-              <w:t>in</w:t>
-            </w:r>
-            <w:r>
-              <w:rPr>
-                <w:lang w:val="en-GB"/>
-              </w:rPr>
-              <w:t xml:space="preserve"> </w:t>
-            </w:r>
-            <w:r>
-              <w:rPr>
-                <w:rStyle w:val="nv"/>
-                <w:lang w:val="en-GB"/>
-              </w:rPr>
-              <w:t>out</w:t>
-            </w:r>
-            <w:r>
-              <w:rPr>
-                <w:lang w:val="en-GB"/>
-              </w:rPr>
-              <w:t xml:space="preserve"> </w:t>
-            </w:r>
-            <w:r>
-              <w:rPr>
-                <w:rStyle w:val="nv"/>
-                <w:lang w:val="en-GB"/>
-              </w:rPr>
-              <w:t>T</w:t>
-            </w:r>
-            <w:r>
-              <w:rPr>
-                <w:rStyle w:val="p"/>
-                <w:lang w:val="en-GB"/>
-              </w:rPr>
-              <w:t>)</w:t>
-            </w:r>
-            <w:r>
-              <w:rPr>
-                <w:lang w:val="en-GB"/>
-              </w:rPr>
-              <w:t xml:space="preserve"> </w:t>
-            </w:r>
-            <w:r>
-              <w:rPr>
-                <w:rStyle w:val="kr"/>
-                <w:lang w:val="en-GB"/>
-              </w:rPr>
-              <w:t>is</w:t>
-            </w:r>
-          </w:p>
-          <w:p>
-            <w:pPr>
-              <w:pStyle w:val="HTMLVorformatiert"/>
-              <w:rPr>
-                <w:lang w:val="en-GB"/>
-              </w:rPr>
-            </w:pPr>
-            <w:r>
-              <w:rPr>
-                <w:rStyle w:val="kr"/>
-                <w:lang w:val="en-GB"/>
-              </w:rPr>
-              <w:t>begin</w:t>
-            </w:r>
-          </w:p>
-          <w:p>
-            <w:pPr>
-              <w:pStyle w:val="HTMLVorformatiert"/>
-              <w:rPr>
-                <w:lang w:val="en-GB"/>
-              </w:rPr>
-            </w:pPr>
-            <w:r>
-              <w:rPr>
-                <w:lang w:val="en-GB"/>
-              </w:rPr>
-              <w:t xml:space="preserve">   </w:t>
-            </w:r>
-            <w:proofErr w:type="spellStart"/>
-            <w:r>
-              <w:rPr>
-                <w:rStyle w:val="n"/>
-                <w:lang w:val="en-GB"/>
-              </w:rPr>
-              <w:t>Put_Line</w:t>
-            </w:r>
-            <w:proofErr w:type="spellEnd"/>
-            <w:r>
-              <w:rPr>
-                <w:lang w:val="en-GB"/>
-              </w:rPr>
-              <w:t xml:space="preserve"> </w:t>
-            </w:r>
-            <w:r>
-              <w:rPr>
-                <w:rStyle w:val="p"/>
-                <w:lang w:val="en-GB"/>
-              </w:rPr>
-              <w:t>(</w:t>
-            </w:r>
-            <w:r>
-              <w:rPr>
-                <w:rStyle w:val="s"/>
-                <w:lang w:val="en-GB"/>
-              </w:rPr>
-              <w:t>"Compute"</w:t>
-            </w:r>
-            <w:proofErr w:type="gramStart"/>
-            <w:r>
-              <w:rPr>
-                <w:rStyle w:val="p"/>
-                <w:lang w:val="en-GB"/>
-              </w:rPr>
-              <w:t>);</w:t>
-            </w:r>
-            <w:proofErr w:type="gramEnd"/>
-          </w:p>
-          <w:p>
-            <w:pPr>
-              <w:pStyle w:val="HTMLVorformatiert"/>
-              <w:rPr>
-                <w:lang w:val="en-GB"/>
-              </w:rPr>
-            </w:pPr>
-            <w:r>
-              <w:rPr>
-                <w:lang w:val="en-GB"/>
-              </w:rPr>
-              <w:t xml:space="preserve">   </w:t>
-            </w:r>
-            <w:proofErr w:type="spellStart"/>
-            <w:proofErr w:type="gramStart"/>
-            <w:r>
-              <w:rPr>
-                <w:rStyle w:val="n"/>
-                <w:lang w:val="en-GB"/>
-              </w:rPr>
-              <w:t>Self</w:t>
-            </w:r>
-            <w:r>
-              <w:rPr>
-                <w:rStyle w:val="p"/>
-                <w:lang w:val="en-GB"/>
-              </w:rPr>
-              <w:t>.</w:t>
-            </w:r>
-            <w:r>
-              <w:rPr>
-                <w:rStyle w:val="n"/>
-                <w:lang w:val="en-GB"/>
-              </w:rPr>
-              <w:t>F</w:t>
-            </w:r>
-            <w:proofErr w:type="spellEnd"/>
-            <w:r>
-              <w:rPr>
-                <w:lang w:val="en-GB"/>
-              </w:rPr>
-              <w:t xml:space="preserve"> </w:t>
-            </w:r>
-            <w:r>
-              <w:rPr>
-                <w:rStyle w:val="p"/>
-                <w:lang w:val="en-GB"/>
-              </w:rPr>
-              <w:t>:</w:t>
-            </w:r>
-            <w:proofErr w:type="gramEnd"/>
-            <w:r>
-              <w:rPr>
-                <w:rStyle w:val="p"/>
-                <w:lang w:val="en-GB"/>
-              </w:rPr>
-              <w:t>=</w:t>
-            </w:r>
-            <w:r>
-              <w:rPr>
-                <w:lang w:val="en-GB"/>
-              </w:rPr>
-              <w:t xml:space="preserve"> </w:t>
-            </w:r>
-            <w:r>
-              <w:rPr>
-                <w:rStyle w:val="mi"/>
-                <w:lang w:val="en-GB"/>
-              </w:rPr>
-              <w:t>0</w:t>
-            </w:r>
-            <w:r>
-              <w:rPr>
-                <w:rStyle w:val="p"/>
-                <w:lang w:val="en-GB"/>
-              </w:rPr>
-              <w:t>;</w:t>
-            </w:r>
-          </w:p>
-          <w:p>
-            <w:pPr>
-              <w:pStyle w:val="HTMLVorformatiert"/>
-            </w:pPr>
-            <w:r>
-              <w:rPr>
-                <w:rStyle w:val="kr"/>
-              </w:rPr>
-              <w:t>end</w:t>
-            </w:r>
-            <w:r>
-              <w:t xml:space="preserve"> </w:t>
-            </w:r>
-            <w:r>
-              <w:rPr>
-                <w:rStyle w:val="nf"/>
-              </w:rPr>
-              <w:t>Initialize</w:t>
-            </w:r>
-            <w:r>
-              <w:rPr>
-                <w:rStyle w:val="p"/>
-              </w:rPr>
-              <w:t>;</w:t>
-            </w:r>
-          </w:p>
-          <w:p>
-            <w:pPr>
-              <w:pStyle w:val="HTMLVorformatiert"/>
-            </w:pPr>
-          </w:p>
-          <w:p>
-            <w:pPr>
-              <w:pStyle w:val="HTMLVorformatiert"/>
-            </w:pPr>
-            <w:r>
-              <w:rPr>
-                <w:rStyle w:val="n"/>
-              </w:rPr>
-              <w:t>V</w:t>
-            </w:r>
-            <w:proofErr w:type="gramStart"/>
-            <w:r>
-              <w:rPr>
-                <w:rStyle w:val="n"/>
-              </w:rPr>
-              <w:t>1</w:t>
-            </w:r>
-            <w:r>
-              <w:t xml:space="preserve"> </w:t>
-            </w:r>
-            <w:r>
-              <w:rPr>
-                <w:rStyle w:val="p"/>
-              </w:rPr>
-              <w:t>:</w:t>
-            </w:r>
-            <w:proofErr w:type="gramEnd"/>
-            <w:r>
-              <w:t xml:space="preserve"> </w:t>
-            </w:r>
-            <w:r>
-              <w:rPr>
-                <w:rStyle w:val="n"/>
-              </w:rPr>
-              <w:t>T</w:t>
-            </w:r>
-            <w:r>
-              <w:rPr>
-                <w:rStyle w:val="p"/>
-              </w:rPr>
-              <w:t>;</w:t>
-            </w:r>
-          </w:p>
-          <w:p>
-            <w:pPr>
-              <w:pStyle w:val="HTMLVorformatiert"/>
-            </w:pPr>
-            <w:r>
-              <w:rPr>
-                <w:rStyle w:val="n"/>
-              </w:rPr>
-              <w:t>V</w:t>
-            </w:r>
-            <w:proofErr w:type="gramStart"/>
-            <w:r>
-              <w:rPr>
-                <w:rStyle w:val="n"/>
-              </w:rPr>
-              <w:t>2</w:t>
-            </w:r>
-            <w:r>
-              <w:t xml:space="preserve"> </w:t>
-            </w:r>
-            <w:r>
-              <w:rPr>
-                <w:rStyle w:val="p"/>
-              </w:rPr>
-              <w:t>:</w:t>
-            </w:r>
-            <w:proofErr w:type="gramEnd"/>
             <w:r>
               <w:t xml:space="preserve"> </w:t>
             </w:r>
@@ -2492,33 +2076,18 @@
           </w:p>
           <w:p>
             <w:r>
-              <w:t xml:space="preserve">             </w:t>
-            </w:r>
-            <w:proofErr w:type="gramStart"/>
-            <w:r>
-              <w:t>exit;</w:t>
-            </w:r>
-            <w:proofErr w:type="gramEnd"/>
-          </w:p>
-          <w:p>
-            <w:r>
-              <w:t xml:space="preserve">     end </w:t>
-            </w:r>
-            <w:proofErr w:type="gramStart"/>
-            <w:r>
-              <w:t>if;</w:t>
-            </w:r>
-            <w:proofErr w:type="gramEnd"/>
-          </w:p>
-          <w:p>
-            <w:r>
-              <w:t xml:space="preserve">end </w:t>
-            </w:r>
-            <w:proofErr w:type="gramStart"/>
-            <w:r>
-              <w:t>loop;</w:t>
-            </w:r>
-            <w:proofErr w:type="gramEnd"/>
+              <w:t xml:space="preserve">             exit;</w:t>
+            </w:r>
+          </w:p>
+          <w:p>
+            <w:r>
+              <w:t xml:space="preserve">     end if;</w:t>
+            </w:r>
+          </w:p>
+          <w:p>
+            <w:r>
+              <w:t>end loop;</w:t>
+            </w:r>
           </w:p>
           <w:p/>
           <w:p>
@@ -2539,28 +2108,7 @@
           <w:p/>
           <w:p>
             <w:r>
-              <w:t xml:space="preserve">for var in </w:t>
-            </w:r>
-            <w:proofErr w:type="spellStart"/>
-            <w:r>
-              <w:t>low_value</w:t>
-            </w:r>
-            <w:proofErr w:type="spellEnd"/>
-            <w:proofErr w:type="gramStart"/>
-            <w:r>
-              <w:t xml:space="preserve"> ..</w:t>
-            </w:r>
-            <w:proofErr w:type="gramEnd"/>
-            <w:r>
-              <w:t xml:space="preserve"> </w:t>
-            </w:r>
-            <w:proofErr w:type="spellStart"/>
-            <w:r>
-              <w:t>high_value</w:t>
-            </w:r>
-            <w:proofErr w:type="spellEnd"/>
-            <w:r>
-              <w:t xml:space="preserve"> loop</w:t>
+              <w:t>for var in low_value .. high_value loop</w:t>
             </w:r>
           </w:p>
           <w:p>
@@ -2625,15 +2173,7 @@
           </w:tcPr>
           <w:p>
             <w:r>
-              <w:t xml:space="preserve">If </w:t>
-            </w:r>
-            <w:proofErr w:type="gramStart"/>
-            <w:r>
-              <w:t>condition</w:t>
-            </w:r>
-            <w:proofErr w:type="gramEnd"/>
-            <w:r>
-              <w:t xml:space="preserve"> then</w:t>
+              <w:t>If condition then</w:t>
             </w:r>
           </w:p>
           <w:p>
@@ -2643,26 +2183,13 @@
           </w:p>
           <w:p>
             <w:r>
-              <w:t xml:space="preserve">end </w:t>
-            </w:r>
-            <w:proofErr w:type="gramStart"/>
-            <w:r>
-              <w:t>if;</w:t>
-            </w:r>
-            <w:proofErr w:type="gramEnd"/>
-          </w:p>
-          <w:p/>
-          <w:p>
-            <w:r>
-              <w:t xml:space="preserve">case expression </w:t>
-            </w:r>
-            <w:proofErr w:type="gramStart"/>
-            <w:r>
-              <w:t>is</w:t>
-            </w:r>
-            <w:proofErr w:type="gramEnd"/>
-            <w:r>
-              <w:t xml:space="preserve"> </w:t>
+              <w:t>end if;</w:t>
+            </w:r>
+          </w:p>
+          <w:p/>
+          <w:p>
+            <w:r>
+              <w:t xml:space="preserve">case expression is </w:t>
             </w:r>
           </w:p>
           <w:p>
@@ -2804,36 +2331,18 @@
               <w:t>p</w:t>
             </w:r>
             <w:r>
-              <w:t xml:space="preserve">rocedure </w:t>
-            </w:r>
-            <w:proofErr w:type="spellStart"/>
-            <w:r>
-              <w:t>function_</w:t>
-            </w:r>
-            <w:proofErr w:type="gramStart"/>
-            <w:r>
-              <w:t>name</w:t>
-            </w:r>
-            <w:proofErr w:type="spellEnd"/>
-            <w:r>
-              <w:t>(</w:t>
-            </w:r>
-            <w:proofErr w:type="gramEnd"/>
-            <w:r>
-              <w:t>in1, in2 : IN OUT Integer) is</w:t>
+              <w:t>rocedure function_name</w:t>
+            </w:r>
+            <w:r>
+              <w:t>(in1, in2 : IN OUT Integer) is</w:t>
             </w:r>
           </w:p>
           <w:p>
             <w:r>
               <w:t xml:space="preserve">   </w:t>
             </w:r>
-            <w:proofErr w:type="gramStart"/>
-            <w:r>
-              <w:t>Temp :</w:t>
-            </w:r>
-            <w:proofErr w:type="gramEnd"/>
-            <w:r>
-              <w:t xml:space="preserve"> Integer := Left;</w:t>
+            <w:r>
+              <w:t>Temp : Integer := Left;</w:t>
             </w:r>
           </w:p>
           <w:p>
@@ -2846,34 +2355,13 @@
           </w:p>
           <w:p>
             <w:r>
-              <w:t xml:space="preserve">   </w:t>
-            </w:r>
-            <w:proofErr w:type="gramStart"/>
-            <w:r>
-              <w:t>Right :</w:t>
-            </w:r>
-            <w:proofErr w:type="gramEnd"/>
-            <w:r>
-              <w:t>= Temp;</w:t>
-            </w:r>
-          </w:p>
-          <w:p>
-            <w:r>
-              <w:t xml:space="preserve">end </w:t>
-            </w:r>
-            <w:proofErr w:type="spellStart"/>
-            <w:r>
-              <w:t>function_</w:t>
-            </w:r>
-            <w:proofErr w:type="gramStart"/>
-            <w:r>
-              <w:t>name</w:t>
-            </w:r>
-            <w:proofErr w:type="spellEnd"/>
-            <w:r>
-              <w:t>;</w:t>
-            </w:r>
-            <w:proofErr w:type="gramEnd"/>
+              <w:t xml:space="preserve">   Right := Temp;</w:t>
+            </w:r>
+          </w:p>
+          <w:p>
+            <w:r>
+              <w:t>end function_name;</w:t>
+            </w:r>
           </w:p>
           <w:p/>
           <w:p>
@@ -2942,25 +2430,15 @@
           <w:p/>
           <w:p>
             <w:r>
-              <w:t xml:space="preserve">define </w:t>
-            </w:r>
-            <w:proofErr w:type="gramStart"/>
-            <w:r>
-              <w:t>package</w:t>
-            </w:r>
-            <w:proofErr w:type="gramEnd"/>
-          </w:p>
-          <w:p/>
-          <w:p/>
-          <w:p>
-            <w:r>
-              <w:t xml:space="preserve">use </w:t>
-            </w:r>
-            <w:proofErr w:type="gramStart"/>
-            <w:r>
-              <w:t>package</w:t>
-            </w:r>
-            <w:proofErr w:type="gramEnd"/>
+              <w:t>define package</w:t>
+            </w:r>
+          </w:p>
+          <w:p/>
+          <w:p/>
+          <w:p>
+            <w:r>
+              <w:t>use package</w:t>
+            </w:r>
           </w:p>
           <w:p/>
         </w:tc>
@@ -2981,13 +2459,8 @@
             </w:r>
             <w:r>
               <w:br/>
-              <w:t xml:space="preserve">end </w:t>
-            </w:r>
-            <w:proofErr w:type="gramStart"/>
-            <w:r>
-              <w:t>PACKAGENAME;</w:t>
-            </w:r>
-            <w:proofErr w:type="gramEnd"/>
+              <w:t>end PACKAGENAME;</w:t>
+            </w:r>
           </w:p>
           <w:p/>
           <w:p>
@@ -2995,16 +2468,11 @@
               <w:t>with</w:t>
             </w:r>
             <w:r>
-              <w:t xml:space="preserve"> </w:t>
-            </w:r>
-            <w:proofErr w:type="gramStart"/>
-            <w:r>
-              <w:t>PACKAGENAME</w:t>
+              <w:t xml:space="preserve"> PACKAGENAME</w:t>
             </w:r>
             <w:r>
               <w:t>;</w:t>
             </w:r>
-            <w:proofErr w:type="gramEnd"/>
           </w:p>
           <w:p>
             <w:r>
@@ -3027,13 +2495,8 @@
             </w:r>
             <w:r>
               <w:br/>
-              <w:t xml:space="preserve">     protected </w:t>
-            </w:r>
-            <w:proofErr w:type="gramStart"/>
-            <w:r>
-              <w:t>type</w:t>
-            </w:r>
-            <w:proofErr w:type="gramEnd"/>
+              <w:t xml:space="preserve">     protected type</w:t>
+            </w:r>
           </w:p>
           <w:p/>
           <w:p>
@@ -3196,13 +2659,8 @@
               <w:ind w:left="708"/>
             </w:pPr>
             <w:r>
-              <w:t xml:space="preserve">Create </w:t>
-            </w:r>
-            <w:proofErr w:type="gramStart"/>
-            <w:r>
-              <w:t>file</w:t>
-            </w:r>
-            <w:proofErr w:type="gramEnd"/>
+              <w:t>Create file</w:t>
+            </w:r>
           </w:p>
           <w:p>
             <w:pPr>
@@ -3220,31 +2678,21 @@
               <w:t xml:space="preserve"> single</w:t>
             </w:r>
             <w:r>
-              <w:t xml:space="preserve"> to </w:t>
-            </w:r>
-            <w:proofErr w:type="gramStart"/>
-            <w:r>
-              <w:t>file</w:t>
-            </w:r>
-            <w:proofErr w:type="gramEnd"/>
-          </w:p>
-          <w:p>
-            <w:pPr>
-              <w:ind w:left="708"/>
-            </w:pPr>
-          </w:p>
-          <w:p>
-            <w:pPr>
-              <w:ind w:left="708"/>
-            </w:pPr>
-            <w:r>
-              <w:t xml:space="preserve">Set output to </w:t>
-            </w:r>
-            <w:proofErr w:type="gramStart"/>
-            <w:r>
-              <w:t>file</w:t>
-            </w:r>
-            <w:proofErr w:type="gramEnd"/>
+              <w:t xml:space="preserve"> to file</w:t>
+            </w:r>
+          </w:p>
+          <w:p>
+            <w:pPr>
+              <w:ind w:left="708"/>
+            </w:pPr>
+          </w:p>
+          <w:p>
+            <w:pPr>
+              <w:ind w:left="708"/>
+            </w:pPr>
+            <w:r>
+              <w:t>Set output to file</w:t>
+            </w:r>
           </w:p>
           <w:p>
             <w:pPr>
@@ -3301,11 +2749,7 @@
               <w:t>Read</w:t>
             </w:r>
             <w:r>
-              <w:t xml:space="preserve"> </w:t>
-            </w:r>
-            <w:proofErr w:type="gramStart"/>
-            <w:r>
-              <w:t>c</w:t>
+              <w:t xml:space="preserve"> c</w:t>
             </w:r>
             <w:r>
               <w:t>h</w:t>
@@ -3313,7 +2757,6 @@
             <w:r>
               <w:t>ar</w:t>
             </w:r>
-            <w:proofErr w:type="gramEnd"/>
           </w:p>
           <w:p>
             <w:pPr>
@@ -3369,13 +2812,8 @@
               <w:t xml:space="preserve">              </w:t>
             </w:r>
             <w:r>
-              <w:t xml:space="preserve">Reset position in </w:t>
-            </w:r>
-            <w:proofErr w:type="gramStart"/>
-            <w:r>
-              <w:t>file</w:t>
-            </w:r>
-            <w:proofErr w:type="gramEnd"/>
+              <w:t>Reset position in file</w:t>
+            </w:r>
           </w:p>
           <w:p>
             <w:pPr>
@@ -3393,24 +2831,11 @@
           <w:p>
             <w:r>
               <w:lastRenderedPageBreak/>
-              <w:t xml:space="preserve">Package </w:t>
-            </w:r>
-            <w:proofErr w:type="spellStart"/>
-            <w:r>
-              <w:t>Ada.Text_IO</w:t>
-            </w:r>
-            <w:proofErr w:type="spellEnd"/>
-            <w:r>
-              <w:t xml:space="preserve"> </w:t>
-            </w:r>
-            <w:r>
-              <w:t xml:space="preserve">/ </w:t>
-            </w:r>
-            <w:proofErr w:type="spellStart"/>
-            <w:r>
-              <w:t>Ada.Integer_Text_IO</w:t>
-            </w:r>
-            <w:proofErr w:type="spellEnd"/>
+              <w:t xml:space="preserve">Package Ada.Text_IO </w:t>
+            </w:r>
+            <w:r>
+              <w:t>/ Ada.Integer_Text_IO</w:t>
+            </w:r>
           </w:p>
           <w:p>
             <w:pPr>
@@ -3420,16 +2845,11 @@
                 <w:numId w:val="1"/>
               </w:numPr>
             </w:pPr>
-            <w:proofErr w:type="gramStart"/>
             <w:r>
               <w:t>P</w:t>
             </w:r>
             <w:r>
-              <w:t>ut(</w:t>
-            </w:r>
-            <w:proofErr w:type="gramEnd"/>
-            <w:r>
-              <w:t>OUTPUT)</w:t>
+              <w:t>ut(OUTPUT)</w:t>
             </w:r>
             <w:r>
               <w:t xml:space="preserve"> -&gt; single character</w:t>
@@ -3443,30 +2863,8 @@
                 <w:numId w:val="1"/>
               </w:numPr>
             </w:pPr>
-            <w:proofErr w:type="spellStart"/>
-            <w:r>
-              <w:t>Put_</w:t>
-            </w:r>
-            <w:proofErr w:type="gramStart"/>
-            <w:r>
-              <w:t>Line</w:t>
-            </w:r>
-            <w:proofErr w:type="spellEnd"/>
-            <w:r>
-              <w:t>(</w:t>
-            </w:r>
-            <w:proofErr w:type="gramEnd"/>
-            <w:r>
-              <w:t>OUTPUT)</w:t>
-            </w:r>
-            <w:r>
-              <w:t xml:space="preserve"> -&gt;line</w:t>
-            </w:r>
-          </w:p>
-          <w:p/>
-          <w:p>
-            <w:r>
-              <w:t xml:space="preserve">** </w:t>
+            <w:r>
+              <w:t>Integer: Put(VALUE, Width=&gt;1); -&gt; Width: length value</w:t>
             </w:r>
           </w:p>
           <w:p>
@@ -3478,29 +2876,16 @@
               </w:numPr>
             </w:pPr>
             <w:r>
-              <w:t xml:space="preserve">Get(s) -&gt; </w:t>
-            </w:r>
-            <w:r>
-              <w:t xml:space="preserve">reads </w:t>
-            </w:r>
-            <w:proofErr w:type="spellStart"/>
-            <w:proofErr w:type="gramStart"/>
-            <w:r>
-              <w:t>s.length</w:t>
-            </w:r>
-            <w:proofErr w:type="spellEnd"/>
-            <w:proofErr w:type="gramEnd"/>
-            <w:r>
-              <w:t xml:space="preserve"> input</w:t>
-            </w:r>
-            <w:r>
-              <w:t xml:space="preserve"> to s</w:t>
-            </w:r>
-            <w:r>
-              <w:t xml:space="preserve"> </w:t>
-            </w:r>
-            <w:r>
-              <w:t>(ignores new lines)</w:t>
+              <w:t>Put_Line(OUTPUT)</w:t>
+            </w:r>
+            <w:r>
+              <w:t xml:space="preserve"> -&gt;line</w:t>
+            </w:r>
+          </w:p>
+          <w:p/>
+          <w:p>
+            <w:r>
+              <w:t xml:space="preserve">** </w:t>
             </w:r>
           </w:p>
           <w:p>
@@ -3511,44 +2896,22 @@
                 <w:numId w:val="1"/>
               </w:numPr>
             </w:pPr>
-            <w:proofErr w:type="spellStart"/>
-            <w:r>
-              <w:t>Get_</w:t>
-            </w:r>
-            <w:proofErr w:type="gramStart"/>
-            <w:r>
-              <w:t>Line</w:t>
-            </w:r>
-            <w:proofErr w:type="spellEnd"/>
-            <w:r>
-              <w:t>(</w:t>
-            </w:r>
-            <w:proofErr w:type="gramEnd"/>
-            <w:r>
-              <w:t xml:space="preserve">s, </w:t>
-            </w:r>
-            <w:proofErr w:type="spellStart"/>
-            <w:r>
-              <w:t>len</w:t>
-            </w:r>
-            <w:proofErr w:type="spellEnd"/>
-            <w:r>
-              <w:t>)</w:t>
-            </w:r>
-            <w:r>
-              <w:t xml:space="preserve"> -&gt; reads </w:t>
-            </w:r>
-            <w:proofErr w:type="spellStart"/>
-            <w:r>
-              <w:t>len</w:t>
-            </w:r>
-            <w:proofErr w:type="spellEnd"/>
-            <w:r>
-              <w:t xml:space="preserve"> length input to s</w:t>
-            </w:r>
-          </w:p>
-          <w:p/>
-          <w:p/>
+            <w:r>
+              <w:t xml:space="preserve">Get(s) -&gt; </w:t>
+            </w:r>
+            <w:r>
+              <w:t>reads s.length input</w:t>
+            </w:r>
+            <w:r>
+              <w:t xml:space="preserve"> to s</w:t>
+            </w:r>
+            <w:r>
+              <w:t xml:space="preserve"> </w:t>
+            </w:r>
+            <w:r>
+              <w:t>(ignores new lines)</w:t>
+            </w:r>
+          </w:p>
           <w:p>
             <w:pPr>
               <w:pStyle w:val="Listenabsatz"/>
@@ -3557,52 +2920,22 @@
                 <w:numId w:val="1"/>
               </w:numPr>
             </w:pPr>
-            <w:proofErr w:type="spellStart"/>
-            <w:proofErr w:type="gramStart"/>
-            <w:r>
-              <w:t>File</w:t>
-            </w:r>
-            <w:r>
-              <w:t>var</w:t>
-            </w:r>
-            <w:proofErr w:type="spellEnd"/>
-            <w:r>
-              <w:t xml:space="preserve"> :</w:t>
-            </w:r>
-            <w:proofErr w:type="gramEnd"/>
-            <w:r>
-              <w:t xml:space="preserve"> FILE_TYPE;</w:t>
-            </w:r>
-            <w:r>
-              <w:br/>
-              <w:t>Create(</w:t>
-            </w:r>
-            <w:proofErr w:type="spellStart"/>
-            <w:r>
-              <w:t>File</w:t>
-            </w:r>
-            <w:r>
-              <w:t>var</w:t>
-            </w:r>
-            <w:proofErr w:type="spellEnd"/>
-            <w:r>
-              <w:t xml:space="preserve">, </w:t>
-            </w:r>
-            <w:proofErr w:type="spellStart"/>
-            <w:r>
-              <w:t>Out_File</w:t>
-            </w:r>
-            <w:proofErr w:type="spellEnd"/>
-            <w:r>
-              <w:t>, “filename.txt”</w:t>
+            <w:r>
+              <w:lastRenderedPageBreak/>
+              <w:t>Get_Line(</w:t>
+            </w:r>
+            <w:r>
+              <w:t>s, len</w:t>
             </w:r>
             <w:r>
               <w:t>)</w:t>
             </w:r>
             <w:r>
-              <w:t>;</w:t>
-            </w:r>
-          </w:p>
+              <w:t xml:space="preserve"> -&gt; reads len length input to s</w:t>
+            </w:r>
+          </w:p>
+          <w:p/>
+          <w:p/>
           <w:p>
             <w:pPr>
               <w:pStyle w:val="Listenabsatz"/>
@@ -3611,21 +2944,35 @@
                 <w:numId w:val="1"/>
               </w:numPr>
             </w:pPr>
-            <w:proofErr w:type="gramStart"/>
-            <w:r>
-              <w:t>Put(</w:t>
-            </w:r>
-            <w:proofErr w:type="spellStart"/>
-            <w:proofErr w:type="gramEnd"/>
-            <w:r>
-              <w:t>Filevar</w:t>
-            </w:r>
-            <w:proofErr w:type="spellEnd"/>
-            <w:r>
-              <w:t>, “output text”)</w:t>
-            </w:r>
-          </w:p>
-          <w:p/>
+            <w:r>
+              <w:t>File</w:t>
+            </w:r>
+            <w:r>
+              <w:t>var</w:t>
+            </w:r>
+            <w:r>
+              <w:t xml:space="preserve"> : FILE_TYPE;</w:t>
+            </w:r>
+            <w:r>
+              <w:br/>
+              <w:t>Create(File</w:t>
+            </w:r>
+            <w:r>
+              <w:t>var</w:t>
+            </w:r>
+            <w:r>
+              <w:t xml:space="preserve">, </w:t>
+            </w:r>
+            <w:r>
+              <w:t>Out_File, “filename.txt”</w:t>
+            </w:r>
+            <w:r>
+              <w:t>)</w:t>
+            </w:r>
+            <w:r>
+              <w:t>;</w:t>
+            </w:r>
+          </w:p>
           <w:p>
             <w:pPr>
               <w:pStyle w:val="Listenabsatz"/>
@@ -3634,79 +2981,8 @@
                 <w:numId w:val="1"/>
               </w:numPr>
             </w:pPr>
-            <w:proofErr w:type="spellStart"/>
-            <w:r>
-              <w:t>Set_</w:t>
-            </w:r>
-            <w:proofErr w:type="gramStart"/>
-            <w:r>
-              <w:t>Output</w:t>
-            </w:r>
-            <w:proofErr w:type="spellEnd"/>
-            <w:r>
-              <w:t>(</w:t>
-            </w:r>
-            <w:proofErr w:type="spellStart"/>
-            <w:proofErr w:type="gramEnd"/>
-            <w:r>
-              <w:t>Filevar</w:t>
-            </w:r>
-            <w:proofErr w:type="spellEnd"/>
-            <w:r>
-              <w:t>);</w:t>
-            </w:r>
-            <w:r>
-              <w:br/>
-            </w:r>
-            <w:r>
-              <w:t>Put(“output text”)</w:t>
-            </w:r>
-            <w:r>
-              <w:t>;</w:t>
-            </w:r>
-            <w:r>
-              <w:br/>
-            </w:r>
-            <w:proofErr w:type="spellStart"/>
-            <w:r>
-              <w:t>Put_Line</w:t>
-            </w:r>
-            <w:proofErr w:type="spellEnd"/>
-            <w:r>
-              <w:t>(“output line”)</w:t>
-            </w:r>
-            <w:r>
-              <w:t>;</w:t>
-            </w:r>
-            <w:r>
-              <w:br/>
-            </w:r>
-            <w:proofErr w:type="spellStart"/>
-            <w:r>
-              <w:t>New_Line</w:t>
-            </w:r>
-            <w:proofErr w:type="spellEnd"/>
-            <w:r>
-              <w:t>(n);    -&gt; n = number of new lines</w:t>
-            </w:r>
-            <w:r>
-              <w:br/>
-            </w:r>
-            <w:proofErr w:type="spellStart"/>
-            <w:r>
-              <w:t>Set_Output</w:t>
-            </w:r>
-            <w:proofErr w:type="spellEnd"/>
-            <w:r>
-              <w:t>(</w:t>
-            </w:r>
-            <w:proofErr w:type="spellStart"/>
-            <w:r>
-              <w:t>Standard_Output</w:t>
-            </w:r>
-            <w:proofErr w:type="spellEnd"/>
-            <w:r>
-              <w:t>);</w:t>
+            <w:r>
+              <w:t>Put(Filevar, “output text”)</w:t>
             </w:r>
           </w:p>
           <w:p/>
@@ -3718,18 +2994,42 @@
                 <w:numId w:val="1"/>
               </w:numPr>
             </w:pPr>
-            <w:proofErr w:type="gramStart"/>
-            <w:r>
-              <w:t>Close(</w:t>
-            </w:r>
-            <w:proofErr w:type="spellStart"/>
-            <w:proofErr w:type="gramEnd"/>
-            <w:r>
-              <w:t>Filevar</w:t>
-            </w:r>
-            <w:proofErr w:type="spellEnd"/>
-            <w:r>
-              <w:t>)</w:t>
+            <w:r>
+              <w:t>Set_Output(Filevar);</w:t>
+            </w:r>
+            <w:r>
+              <w:br/>
+            </w:r>
+            <w:r>
+              <w:t>Put(“output text”)</w:t>
+            </w:r>
+            <w:r>
+              <w:t>;</w:t>
+            </w:r>
+            <w:r>
+              <w:br/>
+              <w:t>Put_Line(“output line”)</w:t>
+            </w:r>
+            <w:r>
+              <w:t>;</w:t>
+            </w:r>
+            <w:r>
+              <w:br/>
+            </w:r>
+            <w:r>
+              <w:t>New_Line(n);    -&gt; n = number of new lines</w:t>
+            </w:r>
+            <w:r>
+              <w:br/>
+            </w:r>
+            <w:r>
+              <w:t>Set_Output(</w:t>
+            </w:r>
+            <w:r>
+              <w:t>Standard_Output</w:t>
+            </w:r>
+            <w:r>
+              <w:t>);</w:t>
             </w:r>
           </w:p>
           <w:p/>
@@ -3741,33 +3041,17 @@
                 <w:numId w:val="1"/>
               </w:numPr>
             </w:pPr>
-            <w:proofErr w:type="gramStart"/>
-            <w:r>
-              <w:t>Open(</w:t>
-            </w:r>
-            <w:proofErr w:type="spellStart"/>
-            <w:proofErr w:type="gramEnd"/>
+            <w:r>
+              <w:t>Close(</w:t>
+            </w:r>
             <w:r>
               <w:t>Filevar</w:t>
             </w:r>
-            <w:proofErr w:type="spellEnd"/>
-            <w:r>
-              <w:t xml:space="preserve">, </w:t>
-            </w:r>
-            <w:proofErr w:type="spellStart"/>
-            <w:r>
-              <w:t>In_File</w:t>
-            </w:r>
-            <w:proofErr w:type="spellEnd"/>
-            <w:r>
-              <w:t>, “filename.txt”)</w:t>
-            </w:r>
-          </w:p>
-          <w:p>
-            <w:pPr>
-              <w:pStyle w:val="Listenabsatz"/>
-            </w:pPr>
-          </w:p>
+            <w:r>
+              <w:t>)</w:t>
+            </w:r>
+          </w:p>
+          <w:p/>
           <w:p>
             <w:pPr>
               <w:pStyle w:val="Listenabsatz"/>
@@ -3776,25 +3060,14 @@
                 <w:numId w:val="1"/>
               </w:numPr>
             </w:pPr>
-            <w:proofErr w:type="gramStart"/>
-            <w:r>
-              <w:t>Get(</w:t>
-            </w:r>
-            <w:proofErr w:type="spellStart"/>
-            <w:proofErr w:type="gramEnd"/>
-            <w:r>
-              <w:t>Filevar</w:t>
-            </w:r>
-            <w:proofErr w:type="spellEnd"/>
-            <w:r>
-              <w:t>, c</w:t>
-            </w:r>
-            <w:r>
-              <w:t>)</w:t>
-            </w:r>
-            <w:r>
-              <w:t xml:space="preserve"> -&gt; c = input char</w:t>
-            </w:r>
+            <w:r>
+              <w:t>Open(Filevar, In_File, “filename.txt”)</w:t>
+            </w:r>
+          </w:p>
+          <w:p>
+            <w:pPr>
+              <w:pStyle w:val="Listenabsatz"/>
+            </w:pPr>
           </w:p>
           <w:p>
             <w:pPr>
@@ -3805,166 +3078,18 @@
               </w:numPr>
             </w:pPr>
             <w:r>
-              <w:t>l</w:t>
-            </w:r>
-            <w:r>
-              <w:t>oop</w:t>
-            </w:r>
-            <w:r>
-              <w:br/>
-              <w:t xml:space="preserve">     exit when </w:t>
-            </w:r>
-            <w:proofErr w:type="spellStart"/>
-            <w:r>
-              <w:rPr>
-                <w:u w:val="single"/>
-              </w:rPr>
-              <w:t>End_Of_</w:t>
-            </w:r>
-            <w:proofErr w:type="gramStart"/>
-            <w:r>
-              <w:rPr>
-                <w:u w:val="single"/>
-              </w:rPr>
-              <w:t>File</w:t>
-            </w:r>
-            <w:proofErr w:type="spellEnd"/>
-            <w:r>
-              <w:rPr>
-                <w:u w:val="single"/>
-              </w:rPr>
-              <w:t>(</w:t>
-            </w:r>
-            <w:proofErr w:type="spellStart"/>
-            <w:proofErr w:type="gramEnd"/>
-            <w:r>
-              <w:rPr>
-                <w:u w:val="single"/>
-              </w:rPr>
-              <w:t>Filevar</w:t>
-            </w:r>
-            <w:proofErr w:type="spellEnd"/>
-            <w:r>
-              <w:rPr>
-                <w:u w:val="single"/>
-              </w:rPr>
+              <w:t>Get(</w:t>
+            </w:r>
+            <w:r>
+              <w:t>Filevar, c</w:t>
+            </w:r>
+            <w:r>
               <w:t>)</w:t>
             </w:r>
             <w:r>
-              <w:rPr>
-                <w:u w:val="single"/>
-              </w:rPr>
-              <w:t>;</w:t>
-            </w:r>
-            <w:r>
-              <w:br/>
-            </w:r>
-            <w:r>
-              <w:t xml:space="preserve">     Get(</w:t>
-            </w:r>
-            <w:proofErr w:type="spellStart"/>
-            <w:r>
-              <w:t>Filevar</w:t>
-            </w:r>
-            <w:proofErr w:type="spellEnd"/>
-            <w:r>
-              <w:t>, c);</w:t>
-            </w:r>
-            <w:r>
-              <w:br/>
-            </w:r>
-            <w:r>
-              <w:t xml:space="preserve">     </w:t>
-            </w:r>
-            <w:r>
-              <w:t xml:space="preserve">If </w:t>
-            </w:r>
-            <w:proofErr w:type="spellStart"/>
-            <w:r>
-              <w:rPr>
-                <w:u w:val="single"/>
-              </w:rPr>
-              <w:t>End_Of</w:t>
-            </w:r>
-            <w:r>
-              <w:rPr>
-                <w:u w:val="single"/>
-              </w:rPr>
-              <w:t>_Line</w:t>
-            </w:r>
-            <w:proofErr w:type="spellEnd"/>
-            <w:r>
-              <w:rPr>
-                <w:u w:val="single"/>
-              </w:rPr>
-              <w:t>(</w:t>
-            </w:r>
-            <w:proofErr w:type="spellStart"/>
-            <w:r>
-              <w:rPr>
-                <w:u w:val="single"/>
-              </w:rPr>
-              <w:t>Filevar</w:t>
-            </w:r>
-            <w:proofErr w:type="spellEnd"/>
-            <w:r>
-              <w:rPr>
-                <w:u w:val="single"/>
-              </w:rPr>
-              <w:t>)</w:t>
-            </w:r>
-            <w:r>
-              <w:t xml:space="preserve"> then</w:t>
-            </w:r>
-            <w:r>
-              <w:br/>
-              <w:t xml:space="preserve">  </w:t>
-            </w:r>
-            <w:r>
-              <w:t xml:space="preserve">   </w:t>
-            </w:r>
-            <w:r>
-              <w:t xml:space="preserve"> …</w:t>
-            </w:r>
-            <w:r>
-              <w:br/>
-            </w:r>
-            <w:r>
-              <w:t xml:space="preserve">     </w:t>
-            </w:r>
-            <w:r>
-              <w:t>e</w:t>
-            </w:r>
-            <w:r>
-              <w:t>lse</w:t>
-            </w:r>
-            <w:r>
-              <w:br/>
-              <w:t xml:space="preserve">        Put(c);</w:t>
-            </w:r>
-          </w:p>
-          <w:p>
-            <w:pPr>
-              <w:pStyle w:val="Listenabsatz"/>
-            </w:pPr>
-            <w:r>
-              <w:t xml:space="preserve">     end if</w:t>
-            </w:r>
-          </w:p>
-          <w:p>
-            <w:pPr>
-              <w:pStyle w:val="Listenabsatz"/>
-            </w:pPr>
-            <w:r>
-              <w:t xml:space="preserve">end </w:t>
-            </w:r>
-            <w:proofErr w:type="gramStart"/>
-            <w:r>
-              <w:t>loop;</w:t>
-            </w:r>
-            <w:proofErr w:type="gramEnd"/>
-          </w:p>
-          <w:p/>
+              <w:t xml:space="preserve"> -&gt; c = input char</w:t>
+            </w:r>
+          </w:p>
           <w:p>
             <w:pPr>
               <w:pStyle w:val="Listenabsatz"/>
@@ -3973,20 +3098,108 @@
                 <w:numId w:val="1"/>
               </w:numPr>
             </w:pPr>
-            <w:proofErr w:type="gramStart"/>
-            <w:r>
-              <w:t>Reset(</w:t>
-            </w:r>
-            <w:proofErr w:type="spellStart"/>
-            <w:proofErr w:type="gramEnd"/>
-            <w:r>
-              <w:t>Filevar</w:t>
-            </w:r>
-            <w:proofErr w:type="spellEnd"/>
-            <w:r>
-              <w:t>);</w:t>
-            </w:r>
-          </w:p>
+            <w:r>
+              <w:t>l</w:t>
+            </w:r>
+            <w:r>
+              <w:t>oop</w:t>
+            </w:r>
+            <w:r>
+              <w:br/>
+              <w:t xml:space="preserve">     exit when </w:t>
+            </w:r>
+            <w:r>
+              <w:rPr>
+                <w:u w:val="single"/>
+              </w:rPr>
+              <w:t>End_Of_File(Filevar)</w:t>
+            </w:r>
+            <w:r>
+              <w:rPr>
+                <w:u w:val="single"/>
+              </w:rPr>
+              <w:t>;</w:t>
+            </w:r>
+            <w:r>
+              <w:br/>
+            </w:r>
+            <w:r>
+              <w:t xml:space="preserve">     Get(Filevar, c);</w:t>
+            </w:r>
+            <w:r>
+              <w:br/>
+            </w:r>
+            <w:r>
+              <w:t xml:space="preserve">     </w:t>
+            </w:r>
+            <w:r>
+              <w:t xml:space="preserve">If </w:t>
+            </w:r>
+            <w:r>
+              <w:rPr>
+                <w:u w:val="single"/>
+              </w:rPr>
+              <w:t>End_Of</w:t>
+            </w:r>
+            <w:r>
+              <w:rPr>
+                <w:u w:val="single"/>
+              </w:rPr>
+              <w:t>_Line</w:t>
+            </w:r>
+            <w:r>
+              <w:rPr>
+                <w:u w:val="single"/>
+              </w:rPr>
+              <w:t>(Filevar)</w:t>
+            </w:r>
+            <w:r>
+              <w:t xml:space="preserve"> then</w:t>
+            </w:r>
+            <w:r>
+              <w:br/>
+              <w:t xml:space="preserve">  </w:t>
+            </w:r>
+            <w:r>
+              <w:t xml:space="preserve">   </w:t>
+            </w:r>
+            <w:r>
+              <w:t xml:space="preserve"> …</w:t>
+            </w:r>
+            <w:r>
+              <w:br/>
+            </w:r>
+            <w:r>
+              <w:t xml:space="preserve">     </w:t>
+            </w:r>
+            <w:r>
+              <w:t>e</w:t>
+            </w:r>
+            <w:r>
+              <w:t>lse</w:t>
+            </w:r>
+            <w:r>
+              <w:br/>
+              <w:t xml:space="preserve">        Put(c);</w:t>
+            </w:r>
+          </w:p>
+          <w:p>
+            <w:pPr>
+              <w:pStyle w:val="Listenabsatz"/>
+            </w:pPr>
+            <w:r>
+              <w:t xml:space="preserve">     end if</w:t>
+            </w:r>
+          </w:p>
+          <w:p>
+            <w:pPr>
+              <w:pStyle w:val="Listenabsatz"/>
+            </w:pPr>
+            <w:r>
+              <w:t>end loop;</w:t>
+            </w:r>
+          </w:p>
+          <w:p/>
           <w:p>
             <w:pPr>
               <w:pStyle w:val="Listenabsatz"/>
@@ -3995,19 +3208,21 @@
                 <w:numId w:val="1"/>
               </w:numPr>
             </w:pPr>
-            <w:proofErr w:type="spellStart"/>
-            <w:r>
-              <w:t>Skip_</w:t>
-            </w:r>
-            <w:proofErr w:type="gramStart"/>
-            <w:r>
-              <w:t>line</w:t>
-            </w:r>
-            <w:proofErr w:type="spellEnd"/>
-            <w:r>
-              <w:t>;</w:t>
-            </w:r>
-            <w:proofErr w:type="gramEnd"/>
+            <w:r>
+              <w:t>Reset(Filevar);</w:t>
+            </w:r>
+          </w:p>
+          <w:p>
+            <w:pPr>
+              <w:pStyle w:val="Listenabsatz"/>
+              <w:numPr>
+                <w:ilvl w:val="0"/>
+                <w:numId w:val="1"/>
+              </w:numPr>
+            </w:pPr>
+            <w:r>
+              <w:t>Skip_line;</w:t>
+            </w:r>
           </w:p>
           <w:p>
             <w:r>
@@ -4042,7 +3257,7 @@
 </file>
 
 <file path=word/numbering.xml><?xml version="1.0" encoding="utf-8"?>
-<w:numbering xmlns:wpc="http://schemas.microsoft.com/office/word/2010/wordprocessingCanvas" xmlns:cx="http://schemas.microsoft.com/office/drawing/2014/chartex" xmlns:cx1="http://schemas.microsoft.com/office/drawing/2015/9/8/chartex" xmlns:cx2="http://schemas.microsoft.com/office/drawing/2015/10/21/chartex" xmlns:cx3="http://schemas.microsoft.com/office/drawing/2016/5/9/chartex" xmlns:cx4="http://schemas.microsoft.com/office/drawing/2016/5/10/chartex" xmlns:cx5="http://schemas.microsoft.com/office/drawing/2016/5/11/chartex" xmlns:cx6="http://schemas.microsoft.com/office/drawing/2016/5/12/chartex" xmlns:cx7="http://schemas.microsoft.com/office/drawing/2016/5/13/chartex" xmlns:cx8="http://schemas.microsoft.com/office/drawing/2016/5/14/chartex" xmlns:mc="http://schemas.openxmlformats.org/markup-compatibility/2006" xmlns:aink="http://schemas.microsoft.com/office/drawing/2016/ink" xmlns:am3d="http://schemas.microsoft.com/office/drawing/2017/model3d" xmlns:o="urn:schemas-microsoft-com:office:office" xmlns:r="http://schemas.openxmlformats.org/officeDocument/2006/relationships" xmlns:m="http://schemas.openxmlformats.org/officeDocument/2006/math" xmlns:v="urn:schemas-microsoft-com:vml" xmlns:wp14="http://schemas.microsoft.com/office/word/2010/wordprocessingDrawing" xmlns:wp="http://schemas.openxmlformats.org/drawingml/2006/wordprocessingDrawing" xmlns:w10="urn:schemas-microsoft-com:office:word" xmlns:w="http://schemas.openxmlformats.org/wordprocessingml/2006/main" xmlns:w14="http://schemas.microsoft.com/office/word/2010/wordml" xmlns:w15="http://schemas.microsoft.com/office/word/2012/wordml" xmlns:w16cex="http://schemas.microsoft.com/office/word/2018/wordml/cex" xmlns:w16cid="http://schemas.microsoft.com/office/word/2016/wordml/cid" xmlns:w16="http://schemas.microsoft.com/office/word/2018/wordml" xmlns:w16se="http://schemas.microsoft.com/office/word/2015/wordml/symex" xmlns:wpg="http://schemas.microsoft.com/office/word/2010/wordprocessingGroup" xmlns:wpi="http://schemas.microsoft.com/office/word/2010/wordprocessingInk" xmlns:wne="http://schemas.microsoft.com/office/word/2006/wordml" xmlns:wps="http://schemas.microsoft.com/office/word/2010/wordprocessingShape" mc:Ignorable="w14 w15 w16se w16cid w16 w16cex wp14">
+<w:numbering xmlns:wpc="http://schemas.microsoft.com/office/word/2010/wordprocessingCanvas" xmlns:cx="http://schemas.microsoft.com/office/drawing/2014/chartex" xmlns:cx1="http://schemas.microsoft.com/office/drawing/2015/9/8/chartex" xmlns:cx2="http://schemas.microsoft.com/office/drawing/2015/10/21/chartex" xmlns:cx3="http://schemas.microsoft.com/office/drawing/2016/5/9/chartex" xmlns:cx4="http://schemas.microsoft.com/office/drawing/2016/5/10/chartex" xmlns:cx5="http://schemas.microsoft.com/office/drawing/2016/5/11/chartex" xmlns:cx6="http://schemas.microsoft.com/office/drawing/2016/5/12/chartex" xmlns:cx7="http://schemas.microsoft.com/office/drawing/2016/5/13/chartex" xmlns:cx8="http://schemas.microsoft.com/office/drawing/2016/5/14/chartex" xmlns:mc="http://schemas.openxmlformats.org/markup-compatibility/2006" xmlns:aink="http://schemas.microsoft.com/office/drawing/2016/ink" xmlns:am3d="http://schemas.microsoft.com/office/drawing/2017/model3d" xmlns:o="urn:schemas-microsoft-com:office:office" xmlns:r="http://schemas.openxmlformats.org/officeDocument/2006/relationships" xmlns:m="http://schemas.openxmlformats.org/officeDocument/2006/math" xmlns:v="urn:schemas-microsoft-com:vml" xmlns:wp14="http://schemas.microsoft.com/office/word/2010/wordprocessingDrawing" xmlns:wp="http://schemas.openxmlformats.org/drawingml/2006/wordprocessingDrawing" xmlns:w10="urn:schemas-microsoft-com:office:word" xmlns:w="http://schemas.openxmlformats.org/wordprocessingml/2006/main" xmlns:w14="http://schemas.microsoft.com/office/word/2010/wordml" xmlns:w15="http://schemas.microsoft.com/office/word/2012/wordml" xmlns:w16cex="http://schemas.microsoft.com/office/word/2018/wordml/cex" xmlns:w16cid="http://schemas.microsoft.com/office/word/2016/wordml/cid" xmlns:w16="http://schemas.microsoft.com/office/word/2018/wordml" xmlns:w16sdtdh="http://schemas.microsoft.com/office/word/2020/wordml/sdtdatahash" xmlns:w16se="http://schemas.microsoft.com/office/word/2015/wordml/symex" xmlns:wpg="http://schemas.microsoft.com/office/word/2010/wordprocessingGroup" xmlns:wpi="http://schemas.microsoft.com/office/word/2010/wordprocessingInk" xmlns:wne="http://schemas.microsoft.com/office/word/2006/wordml" xmlns:wps="http://schemas.microsoft.com/office/word/2010/wordprocessingShape" mc:Ignorable="w14 w15 w16se w16cid w16 w16cex w16sdtdh wp14">
   <w:abstractNum w:abstractNumId="0" w15:restartNumberingAfterBreak="0">
     <w:nsid w:val="097C1122"/>
     <w:multiLevelType w:val="hybridMultilevel"/>
@@ -4392,7 +3607,7 @@
 </file>
 
 <file path=word/styles.xml><?xml version="1.0" encoding="utf-8"?>
-<w:styles xmlns:mc="http://schemas.openxmlformats.org/markup-compatibility/2006" xmlns:r="http://schemas.openxmlformats.org/officeDocument/2006/relationships" xmlns:w="http://schemas.openxmlformats.org/wordprocessingml/2006/main" xmlns:w14="http://schemas.microsoft.com/office/word/2010/wordml" xmlns:w15="http://schemas.microsoft.com/office/word/2012/wordml" xmlns:w16cex="http://schemas.microsoft.com/office/word/2018/wordml/cex" xmlns:w16cid="http://schemas.microsoft.com/office/word/2016/wordml/cid" xmlns:w16="http://schemas.microsoft.com/office/word/2018/wordml" xmlns:w16se="http://schemas.microsoft.com/office/word/2015/wordml/symex" mc:Ignorable="w14 w15 w16se w16cid w16 w16cex">
+<w:styles xmlns:mc="http://schemas.openxmlformats.org/markup-compatibility/2006" xmlns:r="http://schemas.openxmlformats.org/officeDocument/2006/relationships" xmlns:w="http://schemas.openxmlformats.org/wordprocessingml/2006/main" xmlns:w14="http://schemas.microsoft.com/office/word/2010/wordml" xmlns:w15="http://schemas.microsoft.com/office/word/2012/wordml" xmlns:w16cex="http://schemas.microsoft.com/office/word/2018/wordml/cex" xmlns:w16cid="http://schemas.microsoft.com/office/word/2016/wordml/cid" xmlns:w16="http://schemas.microsoft.com/office/word/2018/wordml" xmlns:w16sdtdh="http://schemas.microsoft.com/office/word/2020/wordml/sdtdatahash" xmlns:w16se="http://schemas.microsoft.com/office/word/2015/wordml/symex" mc:Ignorable="w14 w15 w16se w16cid w16 w16cex w16sdtdh">
   <w:docDefaults>
     <w:rPrDefault>
       <w:rPr>

</xml_diff>